<commit_message>
atualizado arquivo do tcc - parte do vraptor
</commit_message>
<xml_diff>
--- a/PosEAD/TCC/TCC Rascunho.docx
+++ b/PosEAD/TCC/TCC Rascunho.docx
@@ -4298,6 +4298,7 @@
       <w:pPr>
         <w:pStyle w:val="NormalWeb"/>
         <w:spacing w:before="0" w:beforeAutospacing="0" w:after="0" w:afterAutospacing="0"/>
+        <w:ind w:firstLine="708"/>
         <w:jc w:val="both"/>
         <w:rPr>
           <w:rFonts w:asciiTheme="minorHAnsi" w:hAnsiTheme="minorHAnsi" w:cstheme="minorHAnsi"/>
@@ -4312,14 +4313,7 @@
     </w:p>
     <w:p>
       <w:pPr>
-        <w:jc w:val="both"/>
-        <w:rPr>
-          <w:rFonts w:asciiTheme="minorHAnsi" w:hAnsiTheme="minorHAnsi" w:cstheme="minorHAnsi"/>
-        </w:rPr>
-      </w:pPr>
-    </w:p>
-    <w:p>
-      <w:pPr>
+        <w:ind w:firstLine="708"/>
         <w:jc w:val="both"/>
         <w:rPr>
           <w:rFonts w:asciiTheme="minorHAnsi" w:hAnsiTheme="minorHAnsi" w:cstheme="minorHAnsi"/>
@@ -4350,58 +4344,37 @@
     </w:p>
     <w:p>
       <w:pPr>
-        <w:jc w:val="both"/>
-        <w:rPr>
-          <w:rFonts w:asciiTheme="minorHAnsi" w:hAnsiTheme="minorHAnsi" w:cstheme="minorHAnsi"/>
-        </w:rPr>
-      </w:pPr>
-    </w:p>
-    <w:p>
-      <w:pPr>
-        <w:jc w:val="both"/>
-        <w:rPr>
-          <w:rFonts w:asciiTheme="minorHAnsi" w:hAnsiTheme="minorHAnsi" w:cstheme="minorHAnsi"/>
-        </w:rPr>
-      </w:pPr>
-      <w:r>
-        <w:rPr>
-          <w:rFonts w:asciiTheme="minorHAnsi" w:hAnsiTheme="minorHAnsi" w:cstheme="minorHAnsi"/>
-        </w:rPr>
-        <w:t>- VraptorBlank Project é um projeto preparado com mínimo necessário para rodar o VRaptor, usando o Maven para gerenciar as dependências</w:t>
-      </w:r>
-    </w:p>
-    <w:p>
-      <w:pPr>
-        <w:jc w:val="both"/>
-        <w:rPr>
-          <w:rFonts w:asciiTheme="minorHAnsi" w:hAnsiTheme="minorHAnsi" w:cstheme="minorHAnsi"/>
-        </w:rPr>
-      </w:pPr>
-    </w:p>
-    <w:p>
-      <w:pPr>
-        <w:jc w:val="both"/>
-        <w:rPr>
-          <w:rFonts w:asciiTheme="minorHAnsi" w:hAnsiTheme="minorHAnsi" w:cstheme="minorHAnsi"/>
-        </w:rPr>
-      </w:pPr>
-      <w:r>
-        <w:rPr>
-          <w:rFonts w:asciiTheme="minorHAnsi" w:hAnsiTheme="minorHAnsi" w:cstheme="minorHAnsi"/>
-        </w:rPr>
-        <w:t>- Na página de download possui também o zip de distribuição, que contém a distribuição completa da última versão do VRaptor. Nesse zip podemos encontrar o jar do VRaptor, suas dependências (pasta lib), seu javadoc (pasta apidoc) e código fonte (pasta src). Assim já é possível linkar esses artefatos na sua IDE (Eclipse, Netbeans, etc.) e facilitar o desenvolvimento.</w:t>
-      </w:r>
-    </w:p>
-    <w:p>
-      <w:pPr>
-        <w:jc w:val="both"/>
-        <w:rPr>
-          <w:rFonts w:asciiTheme="minorHAnsi" w:hAnsiTheme="minorHAnsi" w:cstheme="minorHAnsi"/>
-        </w:rPr>
-      </w:pPr>
-    </w:p>
-    <w:p>
-      <w:pPr>
+        <w:ind w:firstLine="708"/>
+        <w:jc w:val="both"/>
+        <w:rPr>
+          <w:rFonts w:asciiTheme="minorHAnsi" w:hAnsiTheme="minorHAnsi" w:cstheme="minorHAnsi"/>
+        </w:rPr>
+      </w:pPr>
+      <w:r>
+        <w:rPr>
+          <w:rFonts w:asciiTheme="minorHAnsi" w:hAnsiTheme="minorHAnsi" w:cstheme="minorHAnsi"/>
+        </w:rPr>
+        <w:t>VraptorBlank Project é um projeto preparado com mínimo necessário para rodar o VRaptor, usando o Maven para gerenciar as dependências</w:t>
+      </w:r>
+    </w:p>
+    <w:p>
+      <w:pPr>
+        <w:ind w:firstLine="708"/>
+        <w:jc w:val="both"/>
+        <w:rPr>
+          <w:rFonts w:asciiTheme="minorHAnsi" w:hAnsiTheme="minorHAnsi" w:cstheme="minorHAnsi"/>
+        </w:rPr>
+      </w:pPr>
+      <w:r>
+        <w:rPr>
+          <w:rFonts w:asciiTheme="minorHAnsi" w:hAnsiTheme="minorHAnsi" w:cstheme="minorHAnsi"/>
+        </w:rPr>
+        <w:t>Na página de download possui também o zip de distribuição, que contém a distribuição completa da última versão do VRaptor. Nesse zip podemos encontrar o jar do VRaptor, suas dependências (pasta lib), seu javadoc (pasta apidoc) e código fonte (pasta src). Assim já é possível linkar esses artefatos na sua IDE (Eclipse, Netbeans, etc.) e facilitar o desenvolvimento.</w:t>
+      </w:r>
+    </w:p>
+    <w:p>
+      <w:pPr>
+        <w:ind w:firstLine="708"/>
         <w:jc w:val="both"/>
         <w:rPr>
           <w:rFonts w:asciiTheme="minorHAnsi" w:hAnsiTheme="minorHAnsi" w:cstheme="minorHAnsi"/>
@@ -4445,24 +4418,12 @@
         </w:rPr>
         <w:t>Para manipulação dos dados junto ao banco de dados, recomendável a utilização do Hibernate.</w:t>
       </w:r>
-    </w:p>
-    <w:p>
-      <w:pPr>
-        <w:shd w:val="clear" w:color="auto" w:fill="FFFFFF"/>
-        <w:jc w:val="both"/>
-        <w:rPr>
-          <w:rFonts w:asciiTheme="minorHAnsi" w:hAnsiTheme="minorHAnsi" w:cstheme="minorHAnsi"/>
-          <w:b/>
-          <w:bCs/>
-          <w:caps/>
-          <w:spacing w:val="-8"/>
-        </w:rPr>
-      </w:pPr>
     </w:p>
     <w:p>
       <w:pPr>
         <w:pStyle w:val="NormalWeb"/>
         <w:spacing w:before="0" w:beforeAutospacing="0" w:after="0" w:afterAutospacing="0"/>
+        <w:ind w:firstLine="708"/>
         <w:jc w:val="both"/>
         <w:rPr>
           <w:rFonts w:asciiTheme="minorHAnsi" w:hAnsiTheme="minorHAnsi" w:cstheme="minorHAnsi"/>
@@ -4479,13 +4440,13 @@
         <w:rPr>
           <w:rFonts w:asciiTheme="minorHAnsi" w:hAnsiTheme="minorHAnsi" w:cstheme="minorHAnsi"/>
         </w:rPr>
-        <w:t>samento da informação em Action</w:t>
-      </w:r>
-      <w:r>
-        <w:rPr>
-          <w:rFonts w:asciiTheme="minorHAnsi" w:hAnsiTheme="minorHAnsi" w:cstheme="minorHAnsi"/>
-        </w:rPr>
-        <w:br/>
+        <w:t xml:space="preserve">samento da informação </w:t>
+      </w:r>
+      <w:r>
+        <w:rPr>
+          <w:rFonts w:asciiTheme="minorHAnsi" w:hAnsiTheme="minorHAnsi" w:cstheme="minorHAnsi"/>
+        </w:rPr>
+        <w:t xml:space="preserve">em Action </w:t>
       </w:r>
       <w:r>
         <w:rPr>
@@ -4532,17 +4493,75 @@
       <w:pPr>
         <w:pStyle w:val="NormalWeb"/>
         <w:spacing w:before="0" w:beforeAutospacing="0" w:after="0" w:afterAutospacing="0"/>
+        <w:ind w:firstLine="708"/>
         <w:jc w:val="both"/>
         <w:rPr>
           <w:rFonts w:asciiTheme="minorHAnsi" w:hAnsiTheme="minorHAnsi" w:cstheme="minorHAnsi"/>
           <w:shd w:val="clear" w:color="auto" w:fill="FFFFFF"/>
         </w:rPr>
       </w:pPr>
+      <w:r>
+        <w:rPr>
+          <w:rFonts w:asciiTheme="minorHAnsi" w:hAnsiTheme="minorHAnsi" w:cstheme="minorHAnsi"/>
+          <w:shd w:val="clear" w:color="auto" w:fill="FFFFFF"/>
+        </w:rPr>
+        <w:t xml:space="preserve">O VRaptor </w:t>
+      </w:r>
+      <w:r>
+        <w:rPr>
+          <w:rFonts w:asciiTheme="minorHAnsi" w:hAnsiTheme="minorHAnsi" w:cstheme="minorHAnsi"/>
+          <w:shd w:val="clear" w:color="auto" w:fill="FFFFFF"/>
+        </w:rPr>
+        <w:t>possui</w:t>
+      </w:r>
+      <w:r>
+        <w:rPr>
+          <w:rFonts w:asciiTheme="minorHAnsi" w:hAnsiTheme="minorHAnsi" w:cstheme="minorHAnsi"/>
+          <w:shd w:val="clear" w:color="auto" w:fill="FFFFFF"/>
+        </w:rPr>
+        <w:t xml:space="preserve"> </w:t>
+      </w:r>
+      <w:r>
+        <w:rPr>
+          <w:rFonts w:asciiTheme="minorHAnsi" w:hAnsiTheme="minorHAnsi" w:cstheme="minorHAnsi"/>
+          <w:shd w:val="clear" w:color="auto" w:fill="FFFFFF"/>
+        </w:rPr>
+        <w:t>tem o benefício</w:t>
+      </w:r>
+      <w:r>
+        <w:rPr>
+          <w:rFonts w:asciiTheme="minorHAnsi" w:hAnsiTheme="minorHAnsi" w:cstheme="minorHAnsi"/>
+          <w:shd w:val="clear" w:color="auto" w:fill="FFFFFF"/>
+        </w:rPr>
+        <w:t xml:space="preserve"> de encapsular as principais classes </w:t>
+      </w:r>
+      <w:r>
+        <w:rPr>
+          <w:rFonts w:asciiTheme="minorHAnsi" w:hAnsiTheme="minorHAnsi" w:cstheme="minorHAnsi"/>
+          <w:shd w:val="clear" w:color="auto" w:fill="FFFFFF"/>
+        </w:rPr>
+        <w:t xml:space="preserve">de Servlets, por exempo as classes </w:t>
+      </w:r>
+      <w:r>
+        <w:rPr>
+          <w:rFonts w:asciiTheme="minorHAnsi" w:hAnsiTheme="minorHAnsi" w:cstheme="minorHAnsi"/>
+          <w:shd w:val="clear" w:color="auto" w:fill="FFFFFF"/>
+        </w:rPr>
+        <w:t>HttpServletRequest, HttpServletResponse e Session</w:t>
+      </w:r>
+      <w:r>
+        <w:rPr>
+          <w:rFonts w:asciiTheme="minorHAnsi" w:hAnsiTheme="minorHAnsi" w:cstheme="minorHAnsi"/>
+          <w:shd w:val="clear" w:color="auto" w:fill="FFFFFF"/>
+        </w:rPr>
+        <w:t>, obtendo assim o ganho de poder tratar a regra de negócio por Controllers.</w:t>
+      </w:r>
     </w:p>
     <w:p>
       <w:pPr>
         <w:pStyle w:val="NormalWeb"/>
         <w:spacing w:before="0" w:beforeAutospacing="0" w:after="0" w:afterAutospacing="0"/>
+        <w:ind w:firstLine="708"/>
         <w:jc w:val="both"/>
         <w:rPr>
           <w:rFonts w:asciiTheme="minorHAnsi" w:hAnsiTheme="minorHAnsi" w:cstheme="minorHAnsi"/>
@@ -4554,17 +4573,20 @@
           <w:rFonts w:asciiTheme="minorHAnsi" w:hAnsiTheme="minorHAnsi" w:cstheme="minorHAnsi"/>
           <w:shd w:val="clear" w:color="auto" w:fill="FFFFFF"/>
         </w:rPr>
-        <w:t xml:space="preserve">O VRaptor </w:t>
-      </w:r>
-      <w:r>
-        <w:rPr>
-          <w:rFonts w:asciiTheme="minorHAnsi" w:hAnsiTheme="minorHAnsi" w:cstheme="minorHAnsi"/>
+        <w:t xml:space="preserve">O VRaptor foca em simplicidade, baseado em  </w:t>
+      </w:r>
+      <w:r>
+        <w:rPr>
+          <w:rStyle w:val="Forte"/>
+          <w:rFonts w:asciiTheme="minorHAnsi" w:hAnsiTheme="minorHAnsi" w:cstheme="minorHAnsi"/>
+          <w:b w:val="0"/>
           <w:shd w:val="clear" w:color="auto" w:fill="FFFFFF"/>
         </w:rPr>
-        <w:t>possui</w:t>
-      </w:r>
-      <w:r>
-        <w:rPr>
+        <w:t>convenção sobre configuração,</w:t>
+      </w:r>
+      <w:r>
+        <w:rPr>
+          <w:rStyle w:val="Forte"/>
           <w:rFonts w:asciiTheme="minorHAnsi" w:hAnsiTheme="minorHAnsi" w:cstheme="minorHAnsi"/>
           <w:shd w:val="clear" w:color="auto" w:fill="FFFFFF"/>
         </w:rPr>
@@ -4575,35 +4597,7 @@
           <w:rFonts w:asciiTheme="minorHAnsi" w:hAnsiTheme="minorHAnsi" w:cstheme="minorHAnsi"/>
           <w:shd w:val="clear" w:color="auto" w:fill="FFFFFF"/>
         </w:rPr>
-        <w:t>tem o benefício</w:t>
-      </w:r>
-      <w:r>
-        <w:rPr>
-          <w:rFonts w:asciiTheme="minorHAnsi" w:hAnsiTheme="minorHAnsi" w:cstheme="minorHAnsi"/>
-          <w:shd w:val="clear" w:color="auto" w:fill="FFFFFF"/>
-        </w:rPr>
-        <w:t xml:space="preserve"> de encapsular as principais classes </w:t>
-      </w:r>
-      <w:r>
-        <w:rPr>
-          <w:rFonts w:asciiTheme="minorHAnsi" w:hAnsiTheme="minorHAnsi" w:cstheme="minorHAnsi"/>
-          <w:shd w:val="clear" w:color="auto" w:fill="FFFFFF"/>
-        </w:rPr>
-        <w:t xml:space="preserve">de Servlets, por exempo as classes </w:t>
-      </w:r>
-      <w:r>
-        <w:rPr>
-          <w:rFonts w:asciiTheme="minorHAnsi" w:hAnsiTheme="minorHAnsi" w:cstheme="minorHAnsi"/>
-          <w:shd w:val="clear" w:color="auto" w:fill="FFFFFF"/>
-        </w:rPr>
-        <w:t>HttpServletRequest, HttpServletResponse e Session</w:t>
-      </w:r>
-      <w:r>
-        <w:rPr>
-          <w:rFonts w:asciiTheme="minorHAnsi" w:hAnsiTheme="minorHAnsi" w:cstheme="minorHAnsi"/>
-          <w:shd w:val="clear" w:color="auto" w:fill="FFFFFF"/>
-        </w:rPr>
-        <w:t>, obtendo assim o ganho de poder tratar a regra de negócio por Controllers.</w:t>
+        <w:t>com intuito de facilitar a padronização do código e evita as diversas configurações em arquivos XML vistas em outros frameworks.</w:t>
       </w:r>
     </w:p>
     <w:p>
@@ -4613,7 +4607,6 @@
         <w:jc w:val="both"/>
         <w:rPr>
           <w:rFonts w:asciiTheme="minorHAnsi" w:hAnsiTheme="minorHAnsi" w:cstheme="minorHAnsi"/>
-          <w:shd w:val="clear" w:color="auto" w:fill="FFFFFF"/>
         </w:rPr>
       </w:pPr>
     </w:p>
@@ -4624,39 +4617,19 @@
         <w:jc w:val="both"/>
         <w:rPr>
           <w:rFonts w:asciiTheme="minorHAnsi" w:hAnsiTheme="minorHAnsi" w:cstheme="minorHAnsi"/>
-          <w:shd w:val="clear" w:color="auto" w:fill="FFFFFF"/>
-        </w:rPr>
-      </w:pPr>
-      <w:r>
-        <w:rPr>
-          <w:rFonts w:asciiTheme="minorHAnsi" w:hAnsiTheme="minorHAnsi" w:cstheme="minorHAnsi"/>
-          <w:shd w:val="clear" w:color="auto" w:fill="FFFFFF"/>
-        </w:rPr>
-        <w:t xml:space="preserve">O VRaptor foca em simplicidade, baseado em  </w:t>
-      </w:r>
-      <w:r>
-        <w:rPr>
-          <w:rStyle w:val="Forte"/>
-          <w:rFonts w:asciiTheme="minorHAnsi" w:hAnsiTheme="minorHAnsi" w:cstheme="minorHAnsi"/>
-          <w:b w:val="0"/>
-          <w:shd w:val="clear" w:color="auto" w:fill="FFFFFF"/>
-        </w:rPr>
-        <w:t>convenção sobre configuração,</w:t>
-      </w:r>
-      <w:r>
-        <w:rPr>
-          <w:rStyle w:val="Forte"/>
-          <w:rFonts w:asciiTheme="minorHAnsi" w:hAnsiTheme="minorHAnsi" w:cstheme="minorHAnsi"/>
-          <w:shd w:val="clear" w:color="auto" w:fill="FFFFFF"/>
-        </w:rPr>
-        <w:t xml:space="preserve"> </w:t>
-      </w:r>
-      <w:r>
-        <w:rPr>
-          <w:rFonts w:asciiTheme="minorHAnsi" w:hAnsiTheme="minorHAnsi" w:cstheme="minorHAnsi"/>
-          <w:shd w:val="clear" w:color="auto" w:fill="FFFFFF"/>
-        </w:rPr>
-        <w:t>com intuito de facilitar a padronização do código e evita as diversas configurações em arquivos XML vistas em outros frameworks.</w:t>
+        </w:rPr>
+      </w:pPr>
+      <w:r>
+        <w:rPr>
+          <w:rFonts w:asciiTheme="minorHAnsi" w:hAnsiTheme="minorHAnsi" w:cstheme="minorHAnsi"/>
+        </w:rPr>
+        <w:t xml:space="preserve">- </w:t>
+      </w:r>
+      <w:r>
+        <w:rPr>
+          <w:rFonts w:asciiTheme="minorHAnsi" w:hAnsiTheme="minorHAnsi" w:cstheme="minorHAnsi"/>
+        </w:rPr>
+        <w:t xml:space="preserve">Quando uma requisição chega, ela é prontamente atendida pelo VRaptor. </w:t>
       </w:r>
     </w:p>
     <w:p>
@@ -4668,6 +4641,30 @@
           <w:rFonts w:asciiTheme="minorHAnsi" w:hAnsiTheme="minorHAnsi" w:cstheme="minorHAnsi"/>
         </w:rPr>
       </w:pPr>
+      <w:r>
+        <w:rPr>
+          <w:rFonts w:asciiTheme="minorHAnsi" w:hAnsiTheme="minorHAnsi" w:cstheme="minorHAnsi"/>
+        </w:rPr>
+        <w:t xml:space="preserve">- </w:t>
+      </w:r>
+      <w:r>
+        <w:rPr>
+          <w:rFonts w:asciiTheme="minorHAnsi" w:hAnsiTheme="minorHAnsi" w:cstheme="minorHAnsi"/>
+        </w:rPr>
+        <w:t xml:space="preserve">O framework então </w:t>
+      </w:r>
+      <w:r>
+        <w:rPr>
+          <w:rFonts w:asciiTheme="minorHAnsi" w:hAnsiTheme="minorHAnsi" w:cstheme="minorHAnsi"/>
+        </w:rPr>
+        <w:t xml:space="preserve">através da anotação do Controller, </w:t>
+      </w:r>
+      <w:r>
+        <w:rPr>
+          <w:rFonts w:asciiTheme="minorHAnsi" w:hAnsiTheme="minorHAnsi" w:cstheme="minorHAnsi"/>
+        </w:rPr>
+        <w:t xml:space="preserve">decide qual action chamar. </w:t>
+      </w:r>
     </w:p>
     <w:p>
       <w:pPr>
@@ -4682,7 +4679,13 @@
         <w:rPr>
           <w:rFonts w:asciiTheme="minorHAnsi" w:hAnsiTheme="minorHAnsi" w:cstheme="minorHAnsi"/>
         </w:rPr>
-        <w:t xml:space="preserve">Quando uma requisição chega, ela é prontamente atendida pelo VRaptor. </w:t>
+        <w:t xml:space="preserve">- </w:t>
+      </w:r>
+      <w:r>
+        <w:rPr>
+          <w:rFonts w:asciiTheme="minorHAnsi" w:hAnsiTheme="minorHAnsi" w:cstheme="minorHAnsi"/>
+        </w:rPr>
+        <w:t xml:space="preserve">A action executa, e ao final, diz ao framework qual JSP exibir. </w:t>
       </w:r>
     </w:p>
     <w:p>
@@ -4698,46 +4701,8 @@
         <w:rPr>
           <w:rFonts w:asciiTheme="minorHAnsi" w:hAnsiTheme="minorHAnsi" w:cstheme="minorHAnsi"/>
         </w:rPr>
-        <w:t xml:space="preserve">O framework então </w:t>
-      </w:r>
-      <w:r>
-        <w:rPr>
-          <w:rFonts w:asciiTheme="minorHAnsi" w:hAnsiTheme="minorHAnsi" w:cstheme="minorHAnsi"/>
-        </w:rPr>
-        <w:t xml:space="preserve">através da anotação do Controller, </w:t>
-      </w:r>
-      <w:r>
-        <w:rPr>
-          <w:rFonts w:asciiTheme="minorHAnsi" w:hAnsiTheme="minorHAnsi" w:cstheme="minorHAnsi"/>
-        </w:rPr>
-        <w:t xml:space="preserve">decide qual action chamar. </w:t>
-      </w:r>
-    </w:p>
-    <w:p>
-      <w:pPr>
-        <w:pStyle w:val="NormalWeb"/>
-        <w:spacing w:before="0" w:beforeAutospacing="0" w:after="0" w:afterAutospacing="0"/>
-        <w:jc w:val="both"/>
-        <w:rPr>
-          <w:rFonts w:asciiTheme="minorHAnsi" w:hAnsiTheme="minorHAnsi" w:cstheme="minorHAnsi"/>
-        </w:rPr>
-      </w:pPr>
-      <w:r>
-        <w:rPr>
-          <w:rFonts w:asciiTheme="minorHAnsi" w:hAnsiTheme="minorHAnsi" w:cstheme="minorHAnsi"/>
-        </w:rPr>
-        <w:t xml:space="preserve">A action executa, e ao final, diz ao framework qual JSP exibir. </w:t>
-      </w:r>
-    </w:p>
-    <w:p>
-      <w:pPr>
-        <w:pStyle w:val="NormalWeb"/>
-        <w:spacing w:before="0" w:beforeAutospacing="0" w:after="0" w:afterAutospacing="0"/>
-        <w:jc w:val="both"/>
-        <w:rPr>
-          <w:rFonts w:asciiTheme="minorHAnsi" w:hAnsiTheme="minorHAnsi" w:cstheme="minorHAnsi"/>
-        </w:rPr>
-      </w:pPr>
+        <w:t xml:space="preserve">- </w:t>
+      </w:r>
       <w:r>
         <w:rPr>
           <w:rFonts w:asciiTheme="minorHAnsi" w:hAnsiTheme="minorHAnsi" w:cstheme="minorHAnsi"/>
@@ -4769,6 +4734,7 @@
           <w:rFonts w:asciiTheme="minorHAnsi" w:hAnsiTheme="minorHAnsi" w:cstheme="minorHAnsi"/>
           <w:noProof/>
         </w:rPr>
+        <w:lastRenderedPageBreak/>
         <w:drawing>
           <wp:inline distT="0" distB="0" distL="0" distR="0">
             <wp:extent cx="3286664" cy="1643515"/>
@@ -4790,7 +4756,7 @@
                     <a:blip r:embed="rId14">
                       <a:extLst>
                         <a:ext uri="{28A0092B-C50C-407E-A947-70E740481C1C}">
-                          <a14:useLocalDpi xmlns:a14="http://schemas.microsoft.com/office/drawing/2010/main" xmlns:wps="http://schemas.microsoft.com/office/word/2010/wordprocessingShape" xmlns:wpi="http://schemas.microsoft.com/office/word/2010/wordprocessingInk" xmlns:wpg="http://schemas.microsoft.com/office/word/2010/wordprocessingGroup" xmlns:w16se="http://schemas.microsoft.com/office/word/2015/wordml/symex" xmlns:w15="http://schemas.microsoft.com/office/word/2012/wordml" xmlns:w14="http://schemas.microsoft.com/office/word/2010/wordml" xmlns:w="http://schemas.openxmlformats.org/wordprocessingml/2006/main" xmlns:w10="urn:schemas-microsoft-com:office:word" xmlns:wp14="http://schemas.microsoft.com/office/word/2010/wordprocessingDrawing" xmlns:v="urn:schemas-microsoft-com:vml" xmlns:o="urn:schemas-microsoft-com:office:office" xmlns:mc="http://schemas.openxmlformats.org/markup-compatibility/2006" xmlns:cx1="http://schemas.microsoft.com/office/drawing/2015/9/8/chartex" xmlns:cx="http://schemas.microsoft.com/office/drawing/2014/chartex" xmlns:wpc="http://schemas.microsoft.com/office/word/2010/wordprocessingCanvas" xmlns="" val="0"/>
+                          <a14:useLocalDpi xmlns="" xmlns:wpc="http://schemas.microsoft.com/office/word/2010/wordprocessingCanvas" xmlns:cx="http://schemas.microsoft.com/office/drawing/2014/chartex" xmlns:cx1="http://schemas.microsoft.com/office/drawing/2015/9/8/chartex" xmlns:mc="http://schemas.openxmlformats.org/markup-compatibility/2006" xmlns:o="urn:schemas-microsoft-com:office:office" xmlns:v="urn:schemas-microsoft-com:vml" xmlns:wp14="http://schemas.microsoft.com/office/word/2010/wordprocessingDrawing" xmlns:w10="urn:schemas-microsoft-com:office:word" xmlns:w="http://schemas.openxmlformats.org/wordprocessingml/2006/main" xmlns:w14="http://schemas.microsoft.com/office/word/2010/wordml" xmlns:w15="http://schemas.microsoft.com/office/word/2012/wordml" xmlns:w16se="http://schemas.microsoft.com/office/word/2015/wordml/symex" xmlns:wpg="http://schemas.microsoft.com/office/word/2010/wordprocessingGroup" xmlns:wpi="http://schemas.microsoft.com/office/word/2010/wordprocessingInk" xmlns:wps="http://schemas.microsoft.com/office/word/2010/wordprocessingShape" xmlns:a14="http://schemas.microsoft.com/office/drawing/2010/main" val="0"/>
                         </a:ext>
                       </a:extLst>
                     </a:blip>
@@ -4942,6 +4908,7 @@
     </w:p>
     <w:p>
       <w:pPr>
+        <w:ind w:firstLine="708"/>
         <w:jc w:val="both"/>
         <w:rPr>
           <w:rFonts w:asciiTheme="minorHAnsi" w:hAnsiTheme="minorHAnsi" w:cstheme="minorHAnsi"/>
@@ -4957,16 +4924,14 @@
         </w:rPr>
         <w:t xml:space="preserve">Para criar o Controller no VRaptor, que são classes que vão executar as tarefas de requisição, basta apenas </w:t>
       </w:r>
-    </w:p>
-    <w:p>
-      <w:pPr>
-        <w:jc w:val="both"/>
+      <w:r>
         <w:rPr>
           <w:rFonts w:asciiTheme="minorHAnsi" w:hAnsiTheme="minorHAnsi" w:cstheme="minorHAnsi"/>
           <w:color w:val="000000"/>
           <w:shd w:val="clear" w:color="auto" w:fill="FFFFFF"/>
         </w:rPr>
-      </w:pPr>
+        <w:t xml:space="preserve"> </w:t>
+      </w:r>
       <w:r>
         <w:rPr>
           <w:rFonts w:asciiTheme="minorHAnsi" w:hAnsiTheme="minorHAnsi" w:cstheme="minorHAnsi"/>
@@ -5026,16 +4991,7 @@
     </w:p>
     <w:p>
       <w:pPr>
-        <w:shd w:val="clear" w:color="auto" w:fill="FFFFFF"/>
-        <w:spacing w:line="315" w:lineRule="atLeast"/>
-        <w:jc w:val="both"/>
-        <w:rPr>
-          <w:rFonts w:asciiTheme="minorHAnsi" w:hAnsiTheme="minorHAnsi" w:cstheme="minorHAnsi"/>
-        </w:rPr>
-      </w:pPr>
-    </w:p>
-    <w:p>
-      <w:pPr>
+        <w:ind w:firstLine="708"/>
         <w:jc w:val="both"/>
         <w:rPr>
           <w:rFonts w:asciiTheme="minorHAnsi" w:hAnsiTheme="minorHAnsi" w:cstheme="minorHAnsi"/>
@@ -5100,14 +5056,7 @@
     </w:p>
     <w:p>
       <w:pPr>
-        <w:jc w:val="both"/>
-        <w:rPr>
-          <w:rFonts w:asciiTheme="minorHAnsi" w:hAnsiTheme="minorHAnsi" w:cstheme="minorHAnsi"/>
-        </w:rPr>
-      </w:pPr>
-    </w:p>
-    <w:p>
-      <w:pPr>
+        <w:ind w:firstLine="708"/>
         <w:jc w:val="both"/>
         <w:rPr>
           <w:rFonts w:asciiTheme="minorHAnsi" w:hAnsiTheme="minorHAnsi" w:cstheme="minorHAnsi"/>
@@ -5119,17 +5068,16 @@
         </w:rPr>
         <w:t>O nome do arquivo JSP precisa ser igual o nome do método no controlador</w:t>
       </w:r>
-    </w:p>
-    <w:p>
-      <w:pPr>
-        <w:jc w:val="both"/>
-        <w:rPr>
-          <w:rFonts w:asciiTheme="minorHAnsi" w:hAnsiTheme="minorHAnsi" w:cstheme="minorHAnsi"/>
-        </w:rPr>
-      </w:pPr>
-    </w:p>
-    <w:p>
-      <w:pPr>
+      <w:r>
+        <w:rPr>
+          <w:rFonts w:asciiTheme="minorHAnsi" w:hAnsiTheme="minorHAnsi" w:cstheme="minorHAnsi"/>
+        </w:rPr>
+        <w:t>.</w:t>
+      </w:r>
+    </w:p>
+    <w:p>
+      <w:pPr>
+        <w:ind w:firstLine="708"/>
         <w:jc w:val="both"/>
         <w:rPr>
           <w:rFonts w:asciiTheme="minorHAnsi" w:hAnsiTheme="minorHAnsi" w:cstheme="minorHAnsi"/>
@@ -5152,6 +5100,12 @@
           <w:rFonts w:asciiTheme="minorHAnsi" w:hAnsiTheme="minorHAnsi" w:cstheme="minorHAnsi"/>
         </w:rPr>
         <w:t xml:space="preserve"> formato: domínio/contexto/controlador/método</w:t>
+      </w:r>
+      <w:r>
+        <w:rPr>
+          <w:rFonts w:asciiTheme="minorHAnsi" w:hAnsiTheme="minorHAnsi" w:cstheme="minorHAnsi"/>
+        </w:rPr>
+        <w:t xml:space="preserve"> </w:t>
       </w:r>
     </w:p>
     <w:p>
@@ -5215,6 +5169,7 @@
       <w:pPr>
         <w:shd w:val="clear" w:color="auto" w:fill="FFFFFF"/>
         <w:spacing w:line="315" w:lineRule="atLeast"/>
+        <w:ind w:firstLine="708"/>
         <w:jc w:val="both"/>
         <w:rPr>
           <w:rFonts w:asciiTheme="minorHAnsi" w:hAnsiTheme="minorHAnsi" w:cstheme="minorHAnsi"/>
@@ -5264,6 +5219,7 @@
       <w:pPr>
         <w:shd w:val="clear" w:color="auto" w:fill="FFFFFF"/>
         <w:spacing w:line="315" w:lineRule="atLeast"/>
+        <w:ind w:firstLine="708"/>
         <w:jc w:val="both"/>
         <w:rPr>
           <w:rFonts w:asciiTheme="minorHAnsi" w:hAnsiTheme="minorHAnsi" w:cstheme="minorHAnsi"/>
@@ -5526,21 +5482,7 @@
           <w:rFonts w:asciiTheme="minorHAnsi" w:eastAsiaTheme="minorHAnsi" w:hAnsiTheme="minorHAnsi" w:cstheme="minorHAnsi"/>
           <w:color w:val="161413"/>
         </w:rPr>
-        <w:t>O VRaptor possui grande flexibilidade na escolha de tecnologias da camada de visão, devido ao baixo acoplamento com o controlador proporcionado pelo modelo MVC baseado em ações. É possível utilizar vários templates para geração de páginas dinâmicas, como por exemplo JavaServerPages (JSP), Velocity, Freemarker, entre outros. Entretanto, os</w:t>
-      </w:r>
-      <w:r>
-        <w:rPr>
-          <w:rFonts w:asciiTheme="minorHAnsi" w:eastAsiaTheme="minorHAnsi" w:hAnsiTheme="minorHAnsi" w:cstheme="minorHAnsi"/>
-          <w:color w:val="161413"/>
-        </w:rPr>
-        <w:t xml:space="preserve"> </w:t>
-      </w:r>
-      <w:r>
-        <w:rPr>
-          <w:rFonts w:asciiTheme="minorHAnsi" w:eastAsiaTheme="minorHAnsi" w:hAnsiTheme="minorHAnsi" w:cstheme="minorHAnsi"/>
-          <w:color w:val="161413"/>
-        </w:rPr>
-        <w:t>componentes visuais devem ser desenvolvidos manualmente, utilizando bibliotecas externas como o JQuery UI, Bootstrap, ExtJS, AngularJS e etc.</w:t>
+        <w:t>O VRaptor tem a característica de possuir baixo acoplamento da camada visão com seu controlador, devido ao modelo baseado no MVC de ações. Ele torna-se flexível a escolha da tecnologia da visualização da interface.</w:t>
       </w:r>
     </w:p>
     <w:p>
@@ -5559,56 +5501,8 @@
           <w:rFonts w:asciiTheme="minorHAnsi" w:eastAsiaTheme="minorHAnsi" w:hAnsiTheme="minorHAnsi" w:cstheme="minorHAnsi"/>
           <w:color w:val="161413"/>
         </w:rPr>
-        <w:t>A camada de visão não precisa ser, necessariamente, gerada dinamicamente no</w:t>
-      </w:r>
-    </w:p>
-    <w:p>
-      <w:pPr>
-        <w:autoSpaceDE w:val="0"/>
-        <w:autoSpaceDN w:val="0"/>
-        <w:adjustRightInd w:val="0"/>
-        <w:rPr>
-          <w:rFonts w:asciiTheme="minorHAnsi" w:eastAsiaTheme="minorHAnsi" w:hAnsiTheme="minorHAnsi" w:cstheme="minorHAnsi"/>
-          <w:color w:val="161413"/>
-        </w:rPr>
-      </w:pPr>
-      <w:r>
-        <w:rPr>
-          <w:rFonts w:asciiTheme="minorHAnsi" w:eastAsiaTheme="minorHAnsi" w:hAnsiTheme="minorHAnsi" w:cstheme="minorHAnsi"/>
-          <w:color w:val="161413"/>
-        </w:rPr>
-        <w:t>servidor através de uma ferramenta de template. No caso do cliente ser outra aplicação ou simplesmente uma página HTML estática, a comunicação pode ser feita através da</w:t>
-      </w:r>
-    </w:p>
-    <w:p>
-      <w:pPr>
-        <w:autoSpaceDE w:val="0"/>
-        <w:autoSpaceDN w:val="0"/>
-        <w:adjustRightInd w:val="0"/>
-        <w:rPr>
-          <w:rFonts w:asciiTheme="minorHAnsi" w:eastAsiaTheme="minorHAnsi" w:hAnsiTheme="minorHAnsi" w:cstheme="minorHAnsi"/>
-          <w:color w:val="161413"/>
-        </w:rPr>
-      </w:pPr>
-      <w:r>
-        <w:rPr>
-          <w:rFonts w:asciiTheme="minorHAnsi" w:eastAsiaTheme="minorHAnsi" w:hAnsiTheme="minorHAnsi" w:cstheme="minorHAnsi"/>
-          <w:color w:val="161413"/>
-        </w:rPr>
-        <w:t>serialização de objetos em determinado formato, como XML ou JSON. Este tipo de solução é comum ao disponibilizar serviços web para integração entre sistemas.</w:t>
-      </w:r>
-    </w:p>
-    <w:p>
-      <w:pPr>
-        <w:autoSpaceDE w:val="0"/>
-        <w:autoSpaceDN w:val="0"/>
-        <w:adjustRightInd w:val="0"/>
-        <w:rPr>
-          <w:rFonts w:asciiTheme="minorHAnsi" w:eastAsiaTheme="minorHAnsi" w:hAnsiTheme="minorHAnsi" w:cstheme="minorHAnsi"/>
-          <w:color w:val="161413"/>
-          <w:u w:val="single"/>
-        </w:rPr>
-      </w:pPr>
+        <w:t>Pode ser utilizado diversos templates, por exemplo: JSP, Velocity ou Freemaker para criação de paginas dinâmicas, entretanto as ações e os elementos visuais ainda sim, devem ser criados manualmente ou utilizando bibliotecas externas como por exemplo: Bootstrap, JQuery, AngularJS, etc.</w:t>
+      </w:r>
     </w:p>
     <w:p>
       <w:pPr>
@@ -5632,9 +5526,6 @@
         </w:tabs>
         <w:jc w:val="both"/>
       </w:pPr>
-      <w:r>
-        <w:t>Por padrão, são páginas JSP convencionais</w:t>
-      </w:r>
     </w:p>
     <w:p>
       <w:pPr>
@@ -5659,8 +5550,50 @@
         <w:jc w:val="both"/>
       </w:pPr>
       <w:r>
-        <w:t xml:space="preserve">Ao terminar a execução do método no Controller, o VRaptor vai fazer o dispatch da requisição para o jsp adequado. </w:t>
-      </w:r>
+        <w:tab/>
+      </w:r>
+      <w:r>
+        <w:t xml:space="preserve">A convenção </w:t>
+      </w:r>
+      <w:r>
+        <w:t>padrão utilizada</w:t>
+      </w:r>
+      <w:r>
+        <w:t xml:space="preserve"> </w:t>
+      </w:r>
+      <w:r>
+        <w:t>na view</w:t>
+      </w:r>
+      <w:r>
+        <w:t>, é no qual</w:t>
+      </w:r>
+      <w:r>
+        <w:t xml:space="preserve"> </w:t>
+      </w:r>
+      <w:r>
+        <w:rPr>
+          <w:rFonts w:asciiTheme="minorHAnsi" w:hAnsiTheme="minorHAnsi" w:cstheme="minorHAnsi"/>
+        </w:rPr>
+        <w:t>os</w:t>
+      </w:r>
+      <w:r>
+        <w:rPr>
+          <w:rFonts w:asciiTheme="minorHAnsi" w:hAnsiTheme="minorHAnsi" w:cstheme="minorHAnsi"/>
+        </w:rPr>
+        <w:t xml:space="preserve"> arquivos JSP devem estar dentro da pasta /WEB-INF/jsp com o nome referente ao controlador correspondente, excluindo a terminação Controller e seguindo o estilo lowerCamelCase, </w:t>
+      </w:r>
+    </w:p>
+    <w:p>
+      <w:pPr>
+        <w:autoSpaceDE w:val="0"/>
+        <w:autoSpaceDN w:val="0"/>
+        <w:adjustRightInd w:val="0"/>
+        <w:rPr>
+          <w:rFonts w:asciiTheme="minorHAnsi" w:eastAsiaTheme="minorHAnsi" w:hAnsiTheme="minorHAnsi" w:cstheme="minorHAnsi"/>
+          <w:color w:val="161413"/>
+          <w:u w:val="single"/>
+        </w:rPr>
+      </w:pPr>
     </w:p>
     <w:p>
       <w:pPr>
@@ -5683,7 +5616,28 @@
           <w:tab w:val="left" w:pos="14656"/>
         </w:tabs>
         <w:jc w:val="both"/>
-      </w:pPr>
+        <w:rPr>
+          <w:rFonts w:asciiTheme="minorHAnsi" w:hAnsiTheme="minorHAnsi" w:cstheme="minorHAnsi"/>
+        </w:rPr>
+      </w:pPr>
+      <w:r>
+        <w:rPr>
+          <w:rFonts w:asciiTheme="minorHAnsi" w:hAnsiTheme="minorHAnsi" w:cstheme="minorHAnsi"/>
+        </w:rPr>
+        <w:tab/>
+      </w:r>
+      <w:r>
+        <w:rPr>
+          <w:rFonts w:asciiTheme="minorHAnsi" w:hAnsiTheme="minorHAnsi" w:cstheme="minorHAnsi"/>
+        </w:rPr>
+        <w:t>O VRa</w:t>
+      </w:r>
+      <w:r>
+        <w:rPr>
+          <w:rFonts w:asciiTheme="minorHAnsi" w:hAnsiTheme="minorHAnsi" w:cstheme="minorHAnsi"/>
+        </w:rPr>
+        <w:t xml:space="preserve">ptor disponibiliza um objeto para trabalhar com alguns recursos relacionados a View, este objeto chamado de Result, pode ser injetado através do construtor </w:t>
+      </w:r>
     </w:p>
     <w:p>
       <w:pPr>
@@ -5706,36 +5660,10 @@
           <w:tab w:val="left" w:pos="14656"/>
         </w:tabs>
         <w:jc w:val="both"/>
-      </w:pPr>
-      <w:r>
-        <w:t xml:space="preserve">A convenção </w:t>
-      </w:r>
-      <w:r>
-        <w:t>padrão utilizada</w:t>
-      </w:r>
-      <w:r>
-        <w:t xml:space="preserve"> </w:t>
-      </w:r>
-      <w:r>
-        <w:t>na view</w:t>
-      </w:r>
-      <w:r>
-        <w:t xml:space="preserve">: </w:t>
-      </w:r>
-    </w:p>
-    <w:p>
-      <w:pPr>
-        <w:jc w:val="both"/>
-        <w:rPr>
-          <w:rFonts w:asciiTheme="minorHAnsi" w:hAnsiTheme="minorHAnsi" w:cstheme="minorHAnsi"/>
-        </w:rPr>
-      </w:pPr>
-      <w:r>
-        <w:rPr>
-          <w:rFonts w:asciiTheme="minorHAnsi" w:hAnsiTheme="minorHAnsi" w:cstheme="minorHAnsi"/>
-        </w:rPr>
-        <w:t xml:space="preserve">Os arquivos JSP devem estar dentro da pasta /WEB-INF/jsp com o nome referente ao controlador correspondente, excluindo a terminação Controller e seguindo o estilo lowerCamelCase, </w:t>
-      </w:r>
+        <w:rPr>
+          <w:rFonts w:asciiTheme="minorHAnsi" w:hAnsiTheme="minorHAnsi" w:cstheme="minorHAnsi"/>
+        </w:rPr>
+      </w:pPr>
     </w:p>
     <w:p>
       <w:pPr>
@@ -5758,7 +5686,16 @@
           <w:tab w:val="left" w:pos="14656"/>
         </w:tabs>
         <w:jc w:val="both"/>
-      </w:pPr>
+        <w:rPr>
+          <w:rFonts w:asciiTheme="minorHAnsi" w:hAnsiTheme="minorHAnsi" w:cstheme="minorHAnsi"/>
+        </w:rPr>
+      </w:pPr>
+      <w:r>
+        <w:rPr>
+          <w:rFonts w:asciiTheme="minorHAnsi" w:hAnsiTheme="minorHAnsi" w:cstheme="minorHAnsi"/>
+        </w:rPr>
+        <w:t>- O Result pode redirecionar o fluxo para outra lógica de outro controlador</w:t>
+      </w:r>
     </w:p>
     <w:p>
       <w:pPr>
@@ -5781,22 +5718,16 @@
           <w:tab w:val="left" w:pos="14656"/>
         </w:tabs>
         <w:jc w:val="both"/>
-      </w:pPr>
-      <w:r>
-        <w:t>É possível alterar a convenção padrão, até mesmo processar tipos de resposta diferentes de html, como xml e json</w:t>
-      </w:r>
-    </w:p>
-    <w:p>
-      <w:pPr>
-        <w:autoSpaceDE w:val="0"/>
-        <w:autoSpaceDN w:val="0"/>
-        <w:adjustRightInd w:val="0"/>
-        <w:rPr>
-          <w:rFonts w:asciiTheme="minorHAnsi" w:eastAsiaTheme="minorHAnsi" w:hAnsiTheme="minorHAnsi" w:cstheme="minorHAnsi"/>
-          <w:color w:val="161413"/>
-          <w:u w:val="single"/>
-        </w:rPr>
-      </w:pPr>
+        <w:rPr>
+          <w:rFonts w:asciiTheme="minorHAnsi" w:hAnsiTheme="minorHAnsi" w:cstheme="minorHAnsi"/>
+        </w:rPr>
+      </w:pPr>
+      <w:r>
+        <w:rPr>
+          <w:rFonts w:asciiTheme="minorHAnsi" w:hAnsiTheme="minorHAnsi" w:cstheme="minorHAnsi"/>
+        </w:rPr>
+        <w:t>Result.redirect()</w:t>
+      </w:r>
     </w:p>
     <w:p>
       <w:pPr>
@@ -5823,17 +5754,48 @@
           <w:rFonts w:asciiTheme="minorHAnsi" w:hAnsiTheme="minorHAnsi" w:cstheme="minorHAnsi"/>
         </w:rPr>
       </w:pPr>
-      <w:r>
-        <w:rPr>
-          <w:rFonts w:asciiTheme="minorHAnsi" w:hAnsiTheme="minorHAnsi" w:cstheme="minorHAnsi"/>
-        </w:rPr>
-        <w:t>O VRa</w:t>
-      </w:r>
-      <w:r>
-        <w:rPr>
-          <w:rFonts w:asciiTheme="minorHAnsi" w:hAnsiTheme="minorHAnsi" w:cstheme="minorHAnsi"/>
-        </w:rPr>
-        <w:t xml:space="preserve">ptor disponibiliza um objeto para trabalhar com alguns recursos relacionados a View, este objeto chamado de Result, pode ser injetado através do construtor </w:t>
+    </w:p>
+    <w:p>
+      <w:pPr>
+        <w:autoSpaceDE w:val="0"/>
+        <w:autoSpaceDN w:val="0"/>
+        <w:adjustRightInd w:val="0"/>
+        <w:rPr>
+          <w:rFonts w:asciiTheme="minorHAnsi" w:eastAsiaTheme="minorHAnsi" w:hAnsiTheme="minorHAnsi" w:cstheme="minorHAnsi"/>
+          <w:color w:val="161413"/>
+        </w:rPr>
+      </w:pPr>
+      <w:r>
+        <w:rPr>
+          <w:rFonts w:asciiTheme="minorHAnsi" w:hAnsiTheme="minorHAnsi" w:cstheme="minorHAnsi"/>
+        </w:rPr>
+        <w:t xml:space="preserve">- O Result pode modificar a </w:t>
+      </w:r>
+      <w:r>
+        <w:rPr>
+          <w:rFonts w:asciiTheme="minorHAnsi" w:hAnsiTheme="minorHAnsi" w:cstheme="minorHAnsi"/>
+          <w:i/>
+        </w:rPr>
+        <w:t>view</w:t>
+      </w:r>
+      <w:r>
+        <w:rPr>
+          <w:rFonts w:asciiTheme="minorHAnsi" w:hAnsiTheme="minorHAnsi" w:cstheme="minorHAnsi"/>
+        </w:rPr>
+        <w:t xml:space="preserve"> padrão, retornando JSON, XML, Status HTTP, ao invés de JSP.</w:t>
+      </w:r>
+      <w:r>
+        <w:rPr>
+          <w:rFonts w:asciiTheme="minorHAnsi" w:hAnsiTheme="minorHAnsi" w:cstheme="minorHAnsi"/>
+        </w:rPr>
+        <w:t xml:space="preserve"> </w:t>
+      </w:r>
+      <w:r>
+        <w:rPr>
+          <w:rFonts w:asciiTheme="minorHAnsi" w:eastAsiaTheme="minorHAnsi" w:hAnsiTheme="minorHAnsi" w:cstheme="minorHAnsi"/>
+          <w:color w:val="161413"/>
+        </w:rPr>
+        <w:t>Este tipo de solução é comum ao disponibilizar serviços web para integração entre sistemas.</w:t>
       </w:r>
     </w:p>
     <w:p>
@@ -5891,7 +5853,13 @@
         <w:rPr>
           <w:rFonts w:asciiTheme="minorHAnsi" w:hAnsiTheme="minorHAnsi" w:cstheme="minorHAnsi"/>
         </w:rPr>
-        <w:t>- O Result pode redirecionar o fluxo para outra lógica de outro controlador</w:t>
+        <w:t>Resul</w:t>
+      </w:r>
+      <w:r>
+        <w:rPr>
+          <w:rFonts w:asciiTheme="minorHAnsi" w:hAnsiTheme="minorHAnsi" w:cstheme="minorHAnsi"/>
+        </w:rPr>
+        <w:t>t.use(Results.json()).serialize();</w:t>
       </w:r>
     </w:p>
     <w:p>
@@ -5919,12 +5887,6 @@
           <w:rFonts w:asciiTheme="minorHAnsi" w:hAnsiTheme="minorHAnsi" w:cstheme="minorHAnsi"/>
         </w:rPr>
       </w:pPr>
-      <w:r>
-        <w:rPr>
-          <w:rFonts w:asciiTheme="minorHAnsi" w:hAnsiTheme="minorHAnsi" w:cstheme="minorHAnsi"/>
-        </w:rPr>
-        <w:t>Result.redirect()</w:t>
-      </w:r>
     </w:p>
     <w:p>
       <w:pPr>
@@ -5951,6 +5913,12 @@
           <w:rFonts w:asciiTheme="minorHAnsi" w:hAnsiTheme="minorHAnsi" w:cstheme="minorHAnsi"/>
         </w:rPr>
       </w:pPr>
+      <w:r>
+        <w:rPr>
+          <w:rFonts w:asciiTheme="minorHAnsi" w:hAnsiTheme="minorHAnsi" w:cstheme="minorHAnsi"/>
+        </w:rPr>
+        <w:t>- O Result pode adicionar objetos no request, tornando-os acessíveis na JSP:</w:t>
+      </w:r>
     </w:p>
     <w:p>
       <w:pPr>
@@ -5981,20 +5949,7 @@
         <w:rPr>
           <w:rFonts w:asciiTheme="minorHAnsi" w:hAnsiTheme="minorHAnsi" w:cstheme="minorHAnsi"/>
         </w:rPr>
-        <w:t xml:space="preserve">- O Result pode modificar a </w:t>
-      </w:r>
-      <w:r>
-        <w:rPr>
-          <w:rFonts w:asciiTheme="minorHAnsi" w:hAnsiTheme="minorHAnsi" w:cstheme="minorHAnsi"/>
-          <w:i/>
-        </w:rPr>
-        <w:t>view</w:t>
-      </w:r>
-      <w:r>
-        <w:rPr>
-          <w:rFonts w:asciiTheme="minorHAnsi" w:hAnsiTheme="minorHAnsi" w:cstheme="minorHAnsi"/>
-        </w:rPr>
-        <w:t xml:space="preserve"> padrão, retornando JSON, XML, Status HTTP, ao invés de JSP.</w:t>
+        <w:t>Result.include(“mensagem”, “Senha alterado com sucesso”)</w:t>
       </w:r>
     </w:p>
     <w:p>
@@ -6022,18 +5977,6 @@
           <w:rFonts w:asciiTheme="minorHAnsi" w:hAnsiTheme="minorHAnsi" w:cstheme="minorHAnsi"/>
         </w:rPr>
       </w:pPr>
-      <w:r>
-        <w:rPr>
-          <w:rFonts w:asciiTheme="minorHAnsi" w:hAnsiTheme="minorHAnsi" w:cstheme="minorHAnsi"/>
-        </w:rPr>
-        <w:t>Resul</w:t>
-      </w:r>
-      <w:r>
-        <w:rPr>
-          <w:rFonts w:asciiTheme="minorHAnsi" w:hAnsiTheme="minorHAnsi" w:cstheme="minorHAnsi"/>
-        </w:rPr>
-        <w:t>t.use(Results.json()).serialize();</w:t>
-      </w:r>
     </w:p>
     <w:p>
       <w:pPr>
@@ -6060,6 +6003,12 @@
           <w:rFonts w:asciiTheme="minorHAnsi" w:hAnsiTheme="minorHAnsi" w:cstheme="minorHAnsi"/>
         </w:rPr>
       </w:pPr>
+      <w:r>
+        <w:rPr>
+          <w:rFonts w:asciiTheme="minorHAnsi" w:hAnsiTheme="minorHAnsi" w:cstheme="minorHAnsi"/>
+        </w:rPr>
+        <w:t>- O Result pode redirecionar o fluxo caso ocorra uma Exception:</w:t>
+      </w:r>
     </w:p>
     <w:p>
       <w:pPr>
@@ -6090,7 +6039,19 @@
         <w:rPr>
           <w:rFonts w:asciiTheme="minorHAnsi" w:hAnsiTheme="minorHAnsi" w:cstheme="minorHAnsi"/>
         </w:rPr>
-        <w:t>- O Result pode adicionar objetos no request, tornando-os acessíveis na JSP:</w:t>
+        <w:t>Result.on(GenericAccessDeniedException.class).redirectTo(AccessDeniedController.class).</w:t>
+      </w:r>
+      <w:r>
+        <w:rPr>
+          <w:rFonts w:asciiTheme="minorHAnsi" w:hAnsiTheme="minorHAnsi" w:cstheme="minorHAnsi"/>
+        </w:rPr>
+        <w:t>principal</w:t>
+      </w:r>
+      <w:r>
+        <w:rPr>
+          <w:rFonts w:asciiTheme="minorHAnsi" w:hAnsiTheme="minorHAnsi" w:cstheme="minorHAnsi"/>
+        </w:rPr>
+        <w:t>();</w:t>
       </w:r>
     </w:p>
     <w:p>
@@ -6118,12 +6079,6 @@
           <w:rFonts w:asciiTheme="minorHAnsi" w:hAnsiTheme="minorHAnsi" w:cstheme="minorHAnsi"/>
         </w:rPr>
       </w:pPr>
-      <w:r>
-        <w:rPr>
-          <w:rFonts w:asciiTheme="minorHAnsi" w:hAnsiTheme="minorHAnsi" w:cstheme="minorHAnsi"/>
-        </w:rPr>
-        <w:t>Result.include(“mensagem”, “Senha alterado com sucesso”)</w:t>
-      </w:r>
     </w:p>
     <w:p>
       <w:pPr>
@@ -6150,6 +6105,210 @@
           <w:rFonts w:asciiTheme="minorHAnsi" w:hAnsiTheme="minorHAnsi" w:cstheme="minorHAnsi"/>
         </w:rPr>
       </w:pPr>
+      <w:r>
+        <w:rPr>
+          <w:rFonts w:asciiTheme="minorHAnsi" w:hAnsiTheme="minorHAnsi" w:cstheme="minorHAnsi"/>
+        </w:rPr>
+        <w:t>- Conversão automática de tipos;</w:t>
+      </w:r>
+    </w:p>
+    <w:p>
+      <w:pPr>
+        <w:autoSpaceDE w:val="0"/>
+        <w:autoSpaceDN w:val="0"/>
+        <w:adjustRightInd w:val="0"/>
+        <w:rPr>
+          <w:rFonts w:asciiTheme="minorHAnsi" w:eastAsiaTheme="minorHAnsi" w:hAnsiTheme="minorHAnsi" w:cstheme="minorHAnsi"/>
+          <w:color w:val="161413"/>
+          <w:u w:val="single"/>
+        </w:rPr>
+      </w:pPr>
+    </w:p>
+    <w:p>
+      <w:pPr>
+        <w:pStyle w:val="NormalWeb"/>
+        <w:shd w:val="clear" w:color="auto" w:fill="FFFFFF"/>
+        <w:spacing w:before="480" w:beforeAutospacing="0" w:after="480" w:afterAutospacing="0"/>
+        <w:textAlignment w:val="baseline"/>
+        <w:rPr>
+          <w:rFonts w:asciiTheme="minorHAnsi" w:hAnsiTheme="minorHAnsi" w:cstheme="minorHAnsi"/>
+          <w:color w:val="333333"/>
+        </w:rPr>
+      </w:pPr>
+      <w:r>
+        <w:rPr>
+          <w:rFonts w:asciiTheme="minorHAnsi" w:hAnsiTheme="minorHAnsi" w:cstheme="minorHAnsi"/>
+          <w:color w:val="333333"/>
+        </w:rPr>
+        <w:t>Para registrar objetos a serem acessados na view, usamos o método include:</w:t>
+      </w:r>
+    </w:p>
+    <w:p>
+      <w:pPr>
+        <w:pStyle w:val="NormalWeb"/>
+        <w:shd w:val="clear" w:color="auto" w:fill="FFFFFF"/>
+        <w:spacing w:before="0" w:beforeAutospacing="0" w:after="167" w:afterAutospacing="0"/>
+        <w:jc w:val="both"/>
+        <w:rPr>
+          <w:rFonts w:asciiTheme="minorHAnsi" w:hAnsiTheme="minorHAnsi" w:cstheme="minorHAnsi"/>
+          <w:color w:val="535353"/>
+        </w:rPr>
+      </w:pPr>
+      <w:r>
+        <w:rPr>
+          <w:rFonts w:asciiTheme="minorHAnsi" w:hAnsiTheme="minorHAnsi" w:cstheme="minorHAnsi"/>
+          <w:color w:val="535353"/>
+        </w:rPr>
+        <w:t xml:space="preserve">/** Inserir código </w:t>
+      </w:r>
+      <w:r>
+        <w:rPr>
+          <w:rFonts w:asciiTheme="minorHAnsi" w:hAnsiTheme="minorHAnsi" w:cstheme="minorHAnsi"/>
+          <w:color w:val="535353"/>
+        </w:rPr>
+        <w:t>VRaptorViews</w:t>
+      </w:r>
+      <w:r>
+        <w:rPr>
+          <w:rFonts w:asciiTheme="minorHAnsi" w:hAnsiTheme="minorHAnsi" w:cstheme="minorHAnsi"/>
+          <w:color w:val="535353"/>
+        </w:rPr>
+        <w:t xml:space="preserve">– </w:t>
+      </w:r>
+      <w:r>
+        <w:rPr>
+          <w:rFonts w:asciiTheme="minorHAnsi" w:hAnsiTheme="minorHAnsi" w:cstheme="minorHAnsi"/>
+          <w:color w:val="535353"/>
+        </w:rPr>
+        <w:t>V1</w:t>
+      </w:r>
+      <w:r>
+        <w:rPr>
+          <w:rFonts w:asciiTheme="minorHAnsi" w:hAnsiTheme="minorHAnsi" w:cstheme="minorHAnsi"/>
+          <w:color w:val="535353"/>
+        </w:rPr>
+        <w:t xml:space="preserve"> */ </w:t>
+      </w:r>
+    </w:p>
+    <w:p>
+      <w:pPr>
+        <w:pStyle w:val="NormalWeb"/>
+        <w:shd w:val="clear" w:color="auto" w:fill="FFFFFF"/>
+        <w:spacing w:before="0" w:beforeAutospacing="0" w:after="167" w:afterAutospacing="0"/>
+        <w:jc w:val="both"/>
+        <w:rPr>
+          <w:rFonts w:asciiTheme="minorHAnsi" w:hAnsiTheme="minorHAnsi" w:cstheme="minorHAnsi"/>
+          <w:color w:val="535353"/>
+        </w:rPr>
+      </w:pPr>
+    </w:p>
+    <w:p>
+      <w:pPr>
+        <w:pStyle w:val="NormalWeb"/>
+        <w:shd w:val="clear" w:color="auto" w:fill="FFFFFF"/>
+        <w:spacing w:before="0" w:beforeAutospacing="0" w:after="167" w:afterAutospacing="0"/>
+        <w:jc w:val="both"/>
+        <w:rPr>
+          <w:rFonts w:asciiTheme="minorHAnsi" w:hAnsiTheme="minorHAnsi" w:cstheme="minorHAnsi"/>
+          <w:color w:val="535353"/>
+        </w:rPr>
+      </w:pPr>
+      <w:r>
+        <w:rPr>
+          <w:rFonts w:asciiTheme="minorHAnsi" w:hAnsiTheme="minorHAnsi" w:cstheme="minorHAnsi"/>
+          <w:color w:val="535353"/>
+        </w:rPr>
+        <w:t xml:space="preserve">/** Inserir código </w:t>
+      </w:r>
+      <w:r>
+        <w:rPr>
+          <w:rFonts w:asciiTheme="minorHAnsi" w:hAnsiTheme="minorHAnsi" w:cstheme="minorHAnsi"/>
+          <w:color w:val="535353"/>
+        </w:rPr>
+        <w:t>VRaptorViews</w:t>
+      </w:r>
+      <w:r>
+        <w:rPr>
+          <w:rFonts w:asciiTheme="minorHAnsi" w:hAnsiTheme="minorHAnsi" w:cstheme="minorHAnsi"/>
+          <w:color w:val="535353"/>
+        </w:rPr>
+        <w:t xml:space="preserve">– </w:t>
+      </w:r>
+      <w:r>
+        <w:rPr>
+          <w:rFonts w:asciiTheme="minorHAnsi" w:hAnsiTheme="minorHAnsi" w:cstheme="minorHAnsi"/>
+          <w:color w:val="535353"/>
+        </w:rPr>
+        <w:t>V2</w:t>
+      </w:r>
+      <w:r>
+        <w:rPr>
+          <w:rFonts w:asciiTheme="minorHAnsi" w:hAnsiTheme="minorHAnsi" w:cstheme="minorHAnsi"/>
+          <w:color w:val="535353"/>
+        </w:rPr>
+        <w:t xml:space="preserve"> */ </w:t>
+      </w:r>
+    </w:p>
+    <w:p>
+      <w:pPr>
+        <w:pStyle w:val="NormalWeb"/>
+        <w:shd w:val="clear" w:color="auto" w:fill="FFFFFF"/>
+        <w:spacing w:before="0" w:beforeAutospacing="0" w:after="167" w:afterAutospacing="0"/>
+        <w:jc w:val="both"/>
+        <w:rPr>
+          <w:rFonts w:asciiTheme="minorHAnsi" w:hAnsiTheme="minorHAnsi" w:cstheme="minorHAnsi"/>
+          <w:color w:val="333333"/>
+        </w:rPr>
+      </w:pPr>
+    </w:p>
+    <w:p>
+      <w:pPr>
+        <w:pStyle w:val="NormalWeb"/>
+        <w:shd w:val="clear" w:color="auto" w:fill="FFFFFF"/>
+        <w:spacing w:before="0" w:beforeAutospacing="0" w:after="167" w:afterAutospacing="0"/>
+        <w:jc w:val="both"/>
+        <w:rPr>
+          <w:rStyle w:val="Hyperlink"/>
+          <w:rFonts w:asciiTheme="minorHAnsi" w:hAnsiTheme="minorHAnsi" w:cstheme="minorHAnsi"/>
+          <w:color w:val="535353"/>
+          <w:u w:val="none"/>
+        </w:rPr>
+      </w:pPr>
+      <w:r>
+        <w:rPr>
+          <w:rFonts w:asciiTheme="minorHAnsi" w:hAnsiTheme="minorHAnsi" w:cstheme="minorHAnsi"/>
+          <w:color w:val="535353"/>
+        </w:rPr>
+        <w:t xml:space="preserve">/** Inserir código </w:t>
+      </w:r>
+      <w:r>
+        <w:rPr>
+          <w:rFonts w:asciiTheme="minorHAnsi" w:hAnsiTheme="minorHAnsi" w:cstheme="minorHAnsi"/>
+          <w:color w:val="535353"/>
+        </w:rPr>
+        <w:t>VRaptorViews</w:t>
+      </w:r>
+      <w:r>
+        <w:rPr>
+          <w:rFonts w:asciiTheme="minorHAnsi" w:hAnsiTheme="minorHAnsi" w:cstheme="minorHAnsi"/>
+          <w:color w:val="535353"/>
+        </w:rPr>
+        <w:t xml:space="preserve">– </w:t>
+      </w:r>
+      <w:r>
+        <w:rPr>
+          <w:rFonts w:asciiTheme="minorHAnsi" w:hAnsiTheme="minorHAnsi" w:cstheme="minorHAnsi"/>
+          <w:color w:val="535353"/>
+        </w:rPr>
+        <w:t>V3</w:t>
+      </w:r>
+      <w:r>
+        <w:rPr>
+          <w:rFonts w:asciiTheme="minorHAnsi" w:hAnsiTheme="minorHAnsi" w:cstheme="minorHAnsi"/>
+          <w:color w:val="535353"/>
+        </w:rPr>
+        <w:t xml:space="preserve"> */ </w:t>
+      </w:r>
     </w:p>
     <w:p>
       <w:pPr>
@@ -6171,17 +6330,14 @@
           <w:tab w:val="left" w:pos="13740"/>
           <w:tab w:val="left" w:pos="14656"/>
         </w:tabs>
-        <w:jc w:val="both"/>
-        <w:rPr>
-          <w:rFonts w:asciiTheme="minorHAnsi" w:hAnsiTheme="minorHAnsi" w:cstheme="minorHAnsi"/>
-        </w:rPr>
-      </w:pPr>
-      <w:r>
-        <w:rPr>
-          <w:rFonts w:asciiTheme="minorHAnsi" w:hAnsiTheme="minorHAnsi" w:cstheme="minorHAnsi"/>
-        </w:rPr>
-        <w:t>- O Result pode redirecionar o fluxo caso ocorra uma Exception:</w:t>
-      </w:r>
+        <w:autoSpaceDE w:val="0"/>
+        <w:autoSpaceDN w:val="0"/>
+        <w:adjustRightInd w:val="0"/>
+        <w:rPr>
+          <w:rFonts w:asciiTheme="minorHAnsi" w:hAnsiTheme="minorHAnsi" w:cstheme="minorHAnsi"/>
+          <w:b/>
+        </w:rPr>
+      </w:pPr>
     </w:p>
     <w:p>
       <w:pPr>
@@ -6208,24 +6364,6 @@
           <w:rFonts w:asciiTheme="minorHAnsi" w:hAnsiTheme="minorHAnsi" w:cstheme="minorHAnsi"/>
         </w:rPr>
       </w:pPr>
-      <w:r>
-        <w:rPr>
-          <w:rFonts w:asciiTheme="minorHAnsi" w:hAnsiTheme="minorHAnsi" w:cstheme="minorHAnsi"/>
-        </w:rPr>
-        <w:t>Result.on(GenericAccessDeniedException.class).redirectTo(AccessDeniedController.class).</w:t>
-      </w:r>
-      <w:r>
-        <w:rPr>
-          <w:rFonts w:asciiTheme="minorHAnsi" w:hAnsiTheme="minorHAnsi" w:cstheme="minorHAnsi"/>
-        </w:rPr>
-        <w:t>principal</w:t>
-      </w:r>
-      <w:r>
-        <w:rPr>
-          <w:rFonts w:asciiTheme="minorHAnsi" w:hAnsiTheme="minorHAnsi" w:cstheme="minorHAnsi"/>
-        </w:rPr>
-        <w:t>();</w:t>
-      </w:r>
     </w:p>
     <w:p>
       <w:pPr>
@@ -6248,9 +6386,6 @@
           <w:tab w:val="left" w:pos="14656"/>
         </w:tabs>
         <w:jc w:val="both"/>
-        <w:rPr>
-          <w:rFonts w:asciiTheme="minorHAnsi" w:hAnsiTheme="minorHAnsi" w:cstheme="minorHAnsi"/>
-        </w:rPr>
       </w:pPr>
     </w:p>
     <w:p>
@@ -6276,98 +6411,12 @@
         <w:jc w:val="both"/>
         <w:rPr>
           <w:rFonts w:asciiTheme="minorHAnsi" w:hAnsiTheme="minorHAnsi" w:cstheme="minorHAnsi"/>
-        </w:rPr>
-      </w:pPr>
-      <w:r>
-        <w:rPr>
-          <w:rFonts w:asciiTheme="minorHAnsi" w:hAnsiTheme="minorHAnsi" w:cstheme="minorHAnsi"/>
-        </w:rPr>
-        <w:t>- Conversão automática de tipos;</w:t>
-      </w:r>
-    </w:p>
-    <w:p>
-      <w:pPr>
-        <w:autoSpaceDE w:val="0"/>
-        <w:autoSpaceDN w:val="0"/>
-        <w:adjustRightInd w:val="0"/>
-        <w:rPr>
-          <w:rFonts w:asciiTheme="minorHAnsi" w:eastAsiaTheme="minorHAnsi" w:hAnsiTheme="minorHAnsi" w:cstheme="minorHAnsi"/>
-          <w:color w:val="161413"/>
-          <w:u w:val="single"/>
-        </w:rPr>
-      </w:pPr>
-    </w:p>
-    <w:p>
-      <w:pPr>
-        <w:pStyle w:val="NormalWeb"/>
-        <w:shd w:val="clear" w:color="auto" w:fill="FFFFFF"/>
-        <w:spacing w:before="480" w:beforeAutospacing="0" w:after="480" w:afterAutospacing="0"/>
-        <w:textAlignment w:val="baseline"/>
-        <w:rPr>
-          <w:rFonts w:asciiTheme="minorHAnsi" w:hAnsiTheme="minorHAnsi" w:cstheme="minorHAnsi"/>
-          <w:color w:val="333333"/>
-        </w:rPr>
-      </w:pPr>
-      <w:r>
-        <w:rPr>
-          <w:rFonts w:asciiTheme="minorHAnsi" w:hAnsiTheme="minorHAnsi" w:cstheme="minorHAnsi"/>
-          <w:color w:val="333333"/>
-        </w:rPr>
-        <w:t>Para registrar objetos a serem acessados na view, usamos o método include:</w:t>
-      </w:r>
-    </w:p>
-    <w:p>
-      <w:pPr>
-        <w:pStyle w:val="NormalWeb"/>
-        <w:shd w:val="clear" w:color="auto" w:fill="FFFFFF"/>
-        <w:spacing w:before="0" w:beforeAutospacing="0" w:after="167" w:afterAutospacing="0"/>
-        <w:jc w:val="both"/>
-        <w:rPr>
-          <w:rFonts w:asciiTheme="minorHAnsi" w:hAnsiTheme="minorHAnsi" w:cstheme="minorHAnsi"/>
-          <w:color w:val="535353"/>
-        </w:rPr>
-      </w:pPr>
-      <w:r>
-        <w:rPr>
-          <w:rFonts w:asciiTheme="minorHAnsi" w:hAnsiTheme="minorHAnsi" w:cstheme="minorHAnsi"/>
-          <w:color w:val="535353"/>
-        </w:rPr>
-        <w:lastRenderedPageBreak/>
-        <w:t xml:space="preserve">/** Inserir código </w:t>
-      </w:r>
-      <w:r>
-        <w:rPr>
-          <w:rFonts w:asciiTheme="minorHAnsi" w:hAnsiTheme="minorHAnsi" w:cstheme="minorHAnsi"/>
-          <w:color w:val="535353"/>
-        </w:rPr>
-        <w:t>VRaptorViews</w:t>
-      </w:r>
-      <w:r>
-        <w:rPr>
-          <w:rFonts w:asciiTheme="minorHAnsi" w:hAnsiTheme="minorHAnsi" w:cstheme="minorHAnsi"/>
-          <w:color w:val="535353"/>
-        </w:rPr>
-        <w:t xml:space="preserve">– </w:t>
-      </w:r>
-      <w:r>
-        <w:rPr>
-          <w:rFonts w:asciiTheme="minorHAnsi" w:hAnsiTheme="minorHAnsi" w:cstheme="minorHAnsi"/>
-          <w:color w:val="535353"/>
-        </w:rPr>
-        <w:t>V1</w:t>
-      </w:r>
-      <w:r>
-        <w:rPr>
-          <w:rFonts w:asciiTheme="minorHAnsi" w:hAnsiTheme="minorHAnsi" w:cstheme="minorHAnsi"/>
-          <w:color w:val="535353"/>
-        </w:rPr>
-        <w:t xml:space="preserve"> */ </w:t>
-      </w:r>
-    </w:p>
-    <w:p>
-      <w:pPr>
-        <w:pStyle w:val="NormalWeb"/>
-        <w:shd w:val="clear" w:color="auto" w:fill="FFFFFF"/>
+          <w:b/>
+        </w:rPr>
+      </w:pPr>
+    </w:p>
+    <w:p>
+      <w:pPr>
         <w:tabs>
           <w:tab w:val="left" w:pos="916"/>
           <w:tab w:val="left" w:pos="1832"/>
@@ -6386,18 +6435,23 @@
           <w:tab w:val="left" w:pos="13740"/>
           <w:tab w:val="left" w:pos="14656"/>
         </w:tabs>
-        <w:spacing w:before="0" w:beforeAutospacing="0" w:after="0" w:afterAutospacing="0"/>
-        <w:textAlignment w:val="baseline"/>
-        <w:rPr>
-          <w:rFonts w:asciiTheme="minorHAnsi" w:hAnsiTheme="minorHAnsi" w:cstheme="minorHAnsi"/>
-          <w:color w:val="333333"/>
-        </w:rPr>
-      </w:pPr>
-    </w:p>
-    <w:p>
-      <w:pPr>
-        <w:pStyle w:val="NormalWeb"/>
-        <w:shd w:val="clear" w:color="auto" w:fill="FFFFFF"/>
+        <w:jc w:val="both"/>
+        <w:rPr>
+          <w:rFonts w:asciiTheme="minorHAnsi" w:hAnsiTheme="minorHAnsi" w:cstheme="minorHAnsi"/>
+          <w:b/>
+        </w:rPr>
+      </w:pPr>
+      <w:r>
+        <w:rPr>
+          <w:rFonts w:asciiTheme="minorHAnsi" w:hAnsiTheme="minorHAnsi" w:cstheme="minorHAnsi"/>
+          <w:b/>
+          <w:highlight w:val="cyan"/>
+        </w:rPr>
+        <w:t>VRaptor: Injeção de Dependências</w:t>
+      </w:r>
+    </w:p>
+    <w:p>
+      <w:pPr>
         <w:tabs>
           <w:tab w:val="left" w:pos="916"/>
           <w:tab w:val="left" w:pos="1832"/>
@@ -6416,57 +6470,18 @@
           <w:tab w:val="left" w:pos="13740"/>
           <w:tab w:val="left" w:pos="14656"/>
         </w:tabs>
-        <w:spacing w:before="0" w:beforeAutospacing="0" w:after="0" w:afterAutospacing="0"/>
-        <w:textAlignment w:val="baseline"/>
+        <w:autoSpaceDE w:val="0"/>
+        <w:autoSpaceDN w:val="0"/>
+        <w:adjustRightInd w:val="0"/>
         <w:rPr>
           <w:rFonts w:asciiTheme="minorHAnsi" w:hAnsiTheme="minorHAnsi" w:cstheme="minorHAnsi"/>
           <w:color w:val="333333"/>
-        </w:rPr>
-      </w:pPr>
-      <w:r>
-        <w:rPr>
-          <w:rFonts w:asciiTheme="minorHAnsi" w:hAnsiTheme="minorHAnsi" w:cstheme="minorHAnsi"/>
-          <w:color w:val="333333"/>
-        </w:rPr>
-        <w:t>Agora as variáveis </w:t>
-      </w:r>
-      <w:r>
-        <w:rPr>
-          <w:rStyle w:val="CdigoHTML"/>
-          <w:rFonts w:asciiTheme="minorHAnsi" w:eastAsiaTheme="majorEastAsia" w:hAnsiTheme="minorHAnsi" w:cstheme="minorHAnsi"/>
-          <w:color w:val="333333"/>
-          <w:bdr w:val="none" w:sz="0" w:space="0" w:color="auto" w:frame="1"/>
-        </w:rPr>
-        <w:t>mensagem</w:t>
-      </w:r>
-      <w:r>
-        <w:rPr>
-          <w:rFonts w:asciiTheme="minorHAnsi" w:hAnsiTheme="minorHAnsi" w:cstheme="minorHAnsi"/>
-          <w:color w:val="333333"/>
-        </w:rPr>
-        <w:t> e </w:t>
-      </w:r>
-      <w:r>
-        <w:rPr>
-          <w:rStyle w:val="CdigoHTML"/>
-          <w:rFonts w:asciiTheme="minorHAnsi" w:eastAsiaTheme="majorEastAsia" w:hAnsiTheme="minorHAnsi" w:cstheme="minorHAnsi"/>
-          <w:color w:val="333333"/>
-          <w:bdr w:val="none" w:sz="0" w:space="0" w:color="auto" w:frame="1"/>
-        </w:rPr>
-        <w:t>cliente</w:t>
-      </w:r>
-      <w:r>
-        <w:rPr>
-          <w:rFonts w:asciiTheme="minorHAnsi" w:hAnsiTheme="minorHAnsi" w:cstheme="minorHAnsi"/>
-          <w:color w:val="333333"/>
-        </w:rPr>
-        <w:t> estão disponíveis para uso em seu templateengine. É possível registrar o objeto por meio da invocação do método include com um único argumento:</w:t>
-      </w:r>
-    </w:p>
-    <w:p>
-      <w:pPr>
-        <w:pStyle w:val="NormalWeb"/>
-        <w:shd w:val="clear" w:color="auto" w:fill="FFFFFF"/>
+          <w:shd w:val="clear" w:color="auto" w:fill="FFFFFF"/>
+        </w:rPr>
+      </w:pPr>
+    </w:p>
+    <w:p>
+      <w:pPr>
         <w:tabs>
           <w:tab w:val="left" w:pos="916"/>
           <w:tab w:val="left" w:pos="1832"/>
@@ -6485,77 +6500,27 @@
           <w:tab w:val="left" w:pos="13740"/>
           <w:tab w:val="left" w:pos="14656"/>
         </w:tabs>
-        <w:spacing w:before="0" w:beforeAutospacing="0" w:after="0" w:afterAutospacing="0"/>
-        <w:textAlignment w:val="baseline"/>
+        <w:autoSpaceDE w:val="0"/>
+        <w:autoSpaceDN w:val="0"/>
+        <w:adjustRightInd w:val="0"/>
+        <w:ind w:firstLine="708"/>
         <w:rPr>
           <w:rFonts w:asciiTheme="minorHAnsi" w:hAnsiTheme="minorHAnsi" w:cstheme="minorHAnsi"/>
           <w:color w:val="333333"/>
-        </w:rPr>
-      </w:pPr>
-    </w:p>
-    <w:p>
-      <w:pPr>
-        <w:pStyle w:val="NormalWeb"/>
-        <w:shd w:val="clear" w:color="auto" w:fill="FFFFFF"/>
-        <w:spacing w:before="0" w:beforeAutospacing="0" w:after="167" w:afterAutospacing="0"/>
-        <w:jc w:val="both"/>
-        <w:rPr>
-          <w:rFonts w:asciiTheme="minorHAnsi" w:hAnsiTheme="minorHAnsi" w:cstheme="minorHAnsi"/>
-          <w:color w:val="535353"/>
-        </w:rPr>
-      </w:pPr>
-    </w:p>
-    <w:p>
-      <w:pPr>
-        <w:pStyle w:val="NormalWeb"/>
-        <w:shd w:val="clear" w:color="auto" w:fill="FFFFFF"/>
-        <w:spacing w:before="0" w:beforeAutospacing="0" w:after="167" w:afterAutospacing="0"/>
-        <w:jc w:val="both"/>
-        <w:rPr>
-          <w:rFonts w:asciiTheme="minorHAnsi" w:hAnsiTheme="minorHAnsi" w:cstheme="minorHAnsi"/>
-          <w:color w:val="535353"/>
-        </w:rPr>
-      </w:pPr>
-      <w:r>
-        <w:rPr>
-          <w:rFonts w:asciiTheme="minorHAnsi" w:hAnsiTheme="minorHAnsi" w:cstheme="minorHAnsi"/>
-          <w:color w:val="535353"/>
-        </w:rPr>
-        <w:t xml:space="preserve">/** Inserir código </w:t>
-      </w:r>
-      <w:r>
-        <w:rPr>
-          <w:rFonts w:asciiTheme="minorHAnsi" w:hAnsiTheme="minorHAnsi" w:cstheme="minorHAnsi"/>
-          <w:color w:val="535353"/>
-        </w:rPr>
-        <w:t>VRaptorViews</w:t>
-      </w:r>
-      <w:r>
-        <w:rPr>
-          <w:rFonts w:asciiTheme="minorHAnsi" w:hAnsiTheme="minorHAnsi" w:cstheme="minorHAnsi"/>
-          <w:color w:val="535353"/>
-        </w:rPr>
-        <w:t xml:space="preserve">– </w:t>
-      </w:r>
-      <w:r>
-        <w:rPr>
-          <w:rFonts w:asciiTheme="minorHAnsi" w:hAnsiTheme="minorHAnsi" w:cstheme="minorHAnsi"/>
-          <w:color w:val="535353"/>
-        </w:rPr>
-        <w:t>V2</w:t>
-      </w:r>
-      <w:r>
-        <w:rPr>
-          <w:rFonts w:asciiTheme="minorHAnsi" w:hAnsiTheme="minorHAnsi" w:cstheme="minorHAnsi"/>
-          <w:color w:val="535353"/>
-        </w:rPr>
-        <w:t xml:space="preserve"> */ </w:t>
-      </w:r>
-    </w:p>
-    <w:p>
-      <w:pPr>
-        <w:pStyle w:val="NormalWeb"/>
-        <w:shd w:val="clear" w:color="auto" w:fill="FFFFFF"/>
+          <w:shd w:val="clear" w:color="auto" w:fill="FFFFFF"/>
+        </w:rPr>
+      </w:pPr>
+      <w:r>
+        <w:rPr>
+          <w:rFonts w:asciiTheme="minorHAnsi" w:hAnsiTheme="minorHAnsi" w:cstheme="minorHAnsi"/>
+          <w:color w:val="333333"/>
+          <w:shd w:val="clear" w:color="auto" w:fill="FFFFFF"/>
+        </w:rPr>
+        <w:t>O VRaptor se beneficia de todas funcionalidades e as boas práticas fornecidas pelo CDI do Java EE 7, pois todos os componentes, que são instancias de classes necessários para execução de tarefas, o ciclo de vida de seus componentes e a possibilidade de armazenar o estado de interação do usuário, são todos gerenciados através dele.</w:t>
+      </w:r>
+    </w:p>
+    <w:p>
+      <w:pPr>
         <w:tabs>
           <w:tab w:val="left" w:pos="916"/>
           <w:tab w:val="left" w:pos="1832"/>
@@ -6574,68 +6539,23 @@
           <w:tab w:val="left" w:pos="13740"/>
           <w:tab w:val="left" w:pos="14656"/>
         </w:tabs>
-        <w:spacing w:before="480" w:beforeAutospacing="0" w:after="480" w:afterAutospacing="0"/>
-        <w:textAlignment w:val="baseline"/>
+        <w:autoSpaceDE w:val="0"/>
+        <w:autoSpaceDN w:val="0"/>
+        <w:adjustRightInd w:val="0"/>
+        <w:ind w:firstLine="708"/>
         <w:rPr>
           <w:rFonts w:asciiTheme="minorHAnsi" w:hAnsiTheme="minorHAnsi" w:cstheme="minorHAnsi"/>
           <w:color w:val="333333"/>
+          <w:shd w:val="clear" w:color="auto" w:fill="FFFFFF"/>
         </w:rPr>
       </w:pPr>
       <w:r>
         <w:rPr>
           <w:rFonts w:asciiTheme="minorHAnsi" w:hAnsiTheme="minorHAnsi" w:cstheme="minorHAnsi"/>
           <w:color w:val="333333"/>
-        </w:rPr>
-        <w:t>Por padrão, para renderizar suas views, o VRaptor segue a convenção:</w:t>
-      </w:r>
-    </w:p>
-    <w:p>
-      <w:pPr>
-        <w:pStyle w:val="NormalWeb"/>
-        <w:shd w:val="clear" w:color="auto" w:fill="FFFFFF"/>
-        <w:spacing w:before="0" w:beforeAutospacing="0" w:after="167" w:afterAutospacing="0"/>
-        <w:jc w:val="both"/>
-        <w:rPr>
-          <w:rStyle w:val="Hyperlink"/>
-          <w:rFonts w:asciiTheme="minorHAnsi" w:hAnsiTheme="minorHAnsi" w:cstheme="minorHAnsi"/>
-          <w:color w:val="535353"/>
-          <w:u w:val="none"/>
-        </w:rPr>
-      </w:pPr>
-      <w:r>
-        <w:rPr>
-          <w:rFonts w:asciiTheme="minorHAnsi" w:hAnsiTheme="minorHAnsi" w:cstheme="minorHAnsi"/>
-          <w:color w:val="535353"/>
-        </w:rPr>
-        <w:t xml:space="preserve">/** Inserir código </w:t>
-      </w:r>
-      <w:r>
-        <w:rPr>
-          <w:rFonts w:asciiTheme="minorHAnsi" w:hAnsiTheme="minorHAnsi" w:cstheme="minorHAnsi"/>
-          <w:color w:val="535353"/>
-        </w:rPr>
-        <w:t>VRaptorViews</w:t>
-      </w:r>
-      <w:r>
-        <w:rPr>
-          <w:rFonts w:asciiTheme="minorHAnsi" w:hAnsiTheme="minorHAnsi" w:cstheme="minorHAnsi"/>
-          <w:color w:val="535353"/>
-        </w:rPr>
-        <w:t xml:space="preserve">– </w:t>
-      </w:r>
-      <w:r>
-        <w:rPr>
-          <w:rFonts w:asciiTheme="minorHAnsi" w:hAnsiTheme="minorHAnsi" w:cstheme="minorHAnsi"/>
-          <w:color w:val="535353"/>
-        </w:rPr>
-        <w:t>V3</w:t>
-      </w:r>
-      <w:r>
-        <w:rPr>
-          <w:rFonts w:asciiTheme="minorHAnsi" w:hAnsiTheme="minorHAnsi" w:cstheme="minorHAnsi"/>
-          <w:color w:val="535353"/>
-        </w:rPr>
-        <w:t xml:space="preserve"> */ </w:t>
+          <w:shd w:val="clear" w:color="auto" w:fill="FFFFFF"/>
+        </w:rPr>
+        <w:t xml:space="preserve"> Isso torna o framework mais desacoplado e extensível, além da integração com recursos nativos do servidor de aplicação com as demais especificações contidas na plataforma.</w:t>
       </w:r>
     </w:p>
     <w:p>
@@ -6661,11 +6581,79 @@
         <w:autoSpaceDE w:val="0"/>
         <w:autoSpaceDN w:val="0"/>
         <w:adjustRightInd w:val="0"/>
-        <w:rPr>
-          <w:rFonts w:asciiTheme="minorHAnsi" w:hAnsiTheme="minorHAnsi" w:cstheme="minorHAnsi"/>
-          <w:b/>
-        </w:rPr>
-      </w:pPr>
+        <w:ind w:firstLine="708"/>
+        <w:rPr>
+          <w:rFonts w:asciiTheme="minorHAnsi" w:hAnsiTheme="minorHAnsi" w:cstheme="minorHAnsi"/>
+          <w:color w:val="333333"/>
+          <w:shd w:val="clear" w:color="auto" w:fill="FFFFFF"/>
+        </w:rPr>
+      </w:pPr>
+      <w:r>
+        <w:rPr>
+          <w:rFonts w:asciiTheme="minorHAnsi" w:hAnsiTheme="minorHAnsi" w:cstheme="minorHAnsi"/>
+          <w:color w:val="333333"/>
+          <w:shd w:val="clear" w:color="auto" w:fill="FFFFFF"/>
+        </w:rPr>
+        <w:t xml:space="preserve">Para </w:t>
+      </w:r>
+      <w:r>
+        <w:rPr>
+          <w:rFonts w:asciiTheme="minorHAnsi" w:hAnsiTheme="minorHAnsi" w:cstheme="minorHAnsi"/>
+          <w:color w:val="333333"/>
+          <w:shd w:val="clear" w:color="auto" w:fill="FFFFFF"/>
+        </w:rPr>
+        <w:t>implementação, é necessário declarar um construtor padrão para que o CDI possa gerenciar a classe, ao componente gerenciável fazer a anotação @Named</w:t>
+      </w:r>
+      <w:r>
+        <w:rPr>
+          <w:rFonts w:asciiTheme="minorHAnsi" w:hAnsiTheme="minorHAnsi" w:cstheme="minorHAnsi"/>
+          <w:color w:val="333333"/>
+          <w:shd w:val="clear" w:color="auto" w:fill="FFFFFF"/>
+        </w:rPr>
+        <w:t xml:space="preserve"> e </w:t>
+      </w:r>
+      <w:r>
+        <w:rPr>
+          <w:rFonts w:asciiTheme="minorHAnsi" w:hAnsiTheme="minorHAnsi" w:cstheme="minorHAnsi"/>
+          <w:color w:val="000000" w:themeColor="text1"/>
+        </w:rPr>
+        <w:t xml:space="preserve">para </w:t>
+      </w:r>
+      <w:r>
+        <w:rPr>
+          <w:rFonts w:asciiTheme="minorHAnsi" w:hAnsiTheme="minorHAnsi" w:cstheme="minorHAnsi"/>
+          <w:color w:val="000000" w:themeColor="text1"/>
+        </w:rPr>
+        <w:t>identificar o</w:t>
+      </w:r>
+      <w:r>
+        <w:rPr>
+          <w:rFonts w:asciiTheme="minorHAnsi" w:hAnsiTheme="minorHAnsi" w:cstheme="minorHAnsi"/>
+          <w:color w:val="000000" w:themeColor="text1"/>
+        </w:rPr>
+        <w:t xml:space="preserve"> </w:t>
+      </w:r>
+      <w:r>
+        <w:rPr>
+          <w:rFonts w:asciiTheme="minorHAnsi" w:hAnsiTheme="minorHAnsi" w:cstheme="minorHAnsi"/>
+          <w:color w:val="000000" w:themeColor="text1"/>
+        </w:rPr>
+        <w:t>ponto</w:t>
+      </w:r>
+      <w:r>
+        <w:rPr>
+          <w:rFonts w:asciiTheme="minorHAnsi" w:hAnsiTheme="minorHAnsi" w:cstheme="minorHAnsi"/>
+          <w:color w:val="000000" w:themeColor="text1"/>
+        </w:rPr>
+        <w:t xml:space="preserve"> no qual </w:t>
+      </w:r>
+      <w:r>
+        <w:rPr>
+          <w:rFonts w:asciiTheme="minorHAnsi" w:hAnsiTheme="minorHAnsi" w:cstheme="minorHAnsi"/>
+          <w:color w:val="000000" w:themeColor="text1"/>
+        </w:rPr>
+        <w:t>será injetavel com a anotação @Inject.</w:t>
+      </w:r>
     </w:p>
     <w:p>
       <w:pPr>
@@ -6687,11 +6675,89 @@
           <w:tab w:val="left" w:pos="13740"/>
           <w:tab w:val="left" w:pos="14656"/>
         </w:tabs>
-        <w:jc w:val="both"/>
-        <w:rPr>
-          <w:rFonts w:asciiTheme="minorHAnsi" w:hAnsiTheme="minorHAnsi" w:cstheme="minorHAnsi"/>
-        </w:rPr>
-      </w:pPr>
+        <w:autoSpaceDE w:val="0"/>
+        <w:autoSpaceDN w:val="0"/>
+        <w:adjustRightInd w:val="0"/>
+        <w:ind w:firstLine="708"/>
+        <w:rPr>
+          <w:rFonts w:asciiTheme="minorHAnsi" w:hAnsiTheme="minorHAnsi" w:cstheme="minorHAnsi"/>
+          <w:color w:val="333333"/>
+          <w:shd w:val="clear" w:color="auto" w:fill="FFFFFF"/>
+        </w:rPr>
+      </w:pPr>
+    </w:p>
+    <w:p>
+      <w:pPr>
+        <w:pStyle w:val="NormalWeb"/>
+        <w:shd w:val="clear" w:color="auto" w:fill="FFFFFF"/>
+        <w:spacing w:before="0" w:beforeAutospacing="0" w:after="0" w:afterAutospacing="0" w:line="432" w:lineRule="atLeast"/>
+        <w:textAlignment w:val="baseline"/>
+        <w:rPr>
+          <w:rFonts w:ascii="Arial" w:hAnsi="Arial" w:cs="Arial"/>
+          <w:color w:val="1C1C1C"/>
+        </w:rPr>
+      </w:pPr>
+      <w:r>
+        <w:rPr>
+          <w:rFonts w:asciiTheme="minorHAnsi" w:hAnsiTheme="minorHAnsi" w:cstheme="minorHAnsi"/>
+          <w:color w:val="333333"/>
+        </w:rPr>
+        <w:tab/>
+      </w:r>
+      <w:r>
+        <w:rPr>
+          <w:rFonts w:asciiTheme="minorHAnsi" w:hAnsiTheme="minorHAnsi" w:cstheme="minorHAnsi"/>
+          <w:color w:val="333333"/>
+        </w:rPr>
+        <w:t xml:space="preserve"> </w:t>
+      </w:r>
+    </w:p>
+    <w:p>
+      <w:pPr>
+        <w:pStyle w:val="NormalWeb"/>
+        <w:shd w:val="clear" w:color="auto" w:fill="FFFFFF"/>
+        <w:spacing w:before="0" w:beforeAutospacing="0" w:after="167" w:afterAutospacing="0"/>
+        <w:jc w:val="both"/>
+        <w:rPr>
+          <w:rFonts w:asciiTheme="minorHAnsi" w:hAnsiTheme="minorHAnsi" w:cstheme="minorHAnsi"/>
+          <w:color w:val="535353"/>
+        </w:rPr>
+      </w:pPr>
+      <w:r>
+        <w:rPr>
+          <w:rFonts w:asciiTheme="minorHAnsi" w:hAnsiTheme="minorHAnsi" w:cstheme="minorHAnsi"/>
+          <w:color w:val="535353"/>
+        </w:rPr>
+        <w:t xml:space="preserve">/** Inserir código </w:t>
+      </w:r>
+      <w:r>
+        <w:rPr>
+          <w:rFonts w:asciiTheme="minorHAnsi" w:hAnsiTheme="minorHAnsi" w:cstheme="minorHAnsi"/>
+          <w:color w:val="535353"/>
+        </w:rPr>
+        <w:t xml:space="preserve">VRaptor DI </w:t>
+      </w:r>
+      <w:r>
+        <w:rPr>
+          <w:rFonts w:asciiTheme="minorHAnsi" w:hAnsiTheme="minorHAnsi" w:cstheme="minorHAnsi"/>
+          <w:color w:val="535353"/>
+        </w:rPr>
+        <w:t xml:space="preserve">– </w:t>
+      </w:r>
+      <w:r>
+        <w:rPr>
+          <w:rFonts w:asciiTheme="minorHAnsi" w:hAnsiTheme="minorHAnsi" w:cstheme="minorHAnsi"/>
+          <w:color w:val="535353"/>
+        </w:rPr>
+        <w:t>D1</w:t>
+      </w:r>
+      <w:r>
+        <w:rPr>
+          <w:rFonts w:asciiTheme="minorHAnsi" w:hAnsiTheme="minorHAnsi" w:cstheme="minorHAnsi"/>
+          <w:color w:val="535353"/>
+        </w:rPr>
+        <w:t xml:space="preserve"> */ </w:t>
+      </w:r>
     </w:p>
     <w:p>
       <w:pPr>
@@ -6713,8 +6779,22 @@
           <w:tab w:val="left" w:pos="13740"/>
           <w:tab w:val="left" w:pos="14656"/>
         </w:tabs>
-        <w:jc w:val="both"/>
-      </w:pPr>
+        <w:autoSpaceDE w:val="0"/>
+        <w:autoSpaceDN w:val="0"/>
+        <w:adjustRightInd w:val="0"/>
+        <w:rPr>
+          <w:rFonts w:asciiTheme="minorHAnsi" w:eastAsiaTheme="minorHAnsi" w:hAnsiTheme="minorHAnsi" w:cstheme="minorHAnsi"/>
+          <w:color w:val="161413"/>
+        </w:rPr>
+      </w:pPr>
+      <w:r>
+        <w:rPr>
+          <w:rFonts w:asciiTheme="minorHAnsi" w:eastAsiaTheme="minorHAnsi" w:hAnsiTheme="minorHAnsi" w:cstheme="minorHAnsi"/>
+          <w:color w:val="161413"/>
+        </w:rPr>
+        <w:tab/>
+        <w:t>Um exemplo do VRaptor gerenciando o ciclo de um componente através do escopo:</w:t>
+      </w:r>
     </w:p>
     <w:p>
       <w:pPr>
@@ -6736,12 +6816,61 @@
           <w:tab w:val="left" w:pos="13740"/>
           <w:tab w:val="left" w:pos="14656"/>
         </w:tabs>
-        <w:jc w:val="both"/>
-        <w:rPr>
-          <w:rFonts w:asciiTheme="minorHAnsi" w:hAnsiTheme="minorHAnsi" w:cstheme="minorHAnsi"/>
-          <w:b/>
-        </w:rPr>
-      </w:pPr>
+        <w:autoSpaceDE w:val="0"/>
+        <w:autoSpaceDN w:val="0"/>
+        <w:adjustRightInd w:val="0"/>
+        <w:rPr>
+          <w:rFonts w:asciiTheme="minorHAnsi" w:eastAsiaTheme="minorHAnsi" w:hAnsiTheme="minorHAnsi" w:cstheme="minorHAnsi"/>
+          <w:color w:val="161413"/>
+        </w:rPr>
+      </w:pPr>
+    </w:p>
+    <w:p>
+      <w:pPr>
+        <w:pStyle w:val="NormalWeb"/>
+        <w:shd w:val="clear" w:color="auto" w:fill="FFFFFF"/>
+        <w:spacing w:before="0" w:beforeAutospacing="0" w:after="167" w:afterAutospacing="0"/>
+        <w:jc w:val="both"/>
+        <w:rPr>
+          <w:rFonts w:asciiTheme="minorHAnsi" w:hAnsiTheme="minorHAnsi" w:cstheme="minorHAnsi"/>
+          <w:color w:val="535353"/>
+        </w:rPr>
+      </w:pPr>
+      <w:r>
+        <w:rPr>
+          <w:rFonts w:asciiTheme="minorHAnsi" w:hAnsiTheme="minorHAnsi" w:cstheme="minorHAnsi"/>
+          <w:color w:val="535353"/>
+        </w:rPr>
+        <w:t xml:space="preserve">/** Inserir código </w:t>
+      </w:r>
+      <w:r>
+        <w:rPr>
+          <w:rFonts w:asciiTheme="minorHAnsi" w:hAnsiTheme="minorHAnsi" w:cstheme="minorHAnsi"/>
+          <w:color w:val="535353"/>
+        </w:rPr>
+        <w:t xml:space="preserve">VRaptor DI </w:t>
+      </w:r>
+      <w:r>
+        <w:rPr>
+          <w:rFonts w:asciiTheme="minorHAnsi" w:hAnsiTheme="minorHAnsi" w:cstheme="minorHAnsi"/>
+          <w:color w:val="535353"/>
+        </w:rPr>
+        <w:t xml:space="preserve">– </w:t>
+      </w:r>
+      <w:r>
+        <w:rPr>
+          <w:rFonts w:asciiTheme="minorHAnsi" w:hAnsiTheme="minorHAnsi" w:cstheme="minorHAnsi"/>
+          <w:color w:val="535353"/>
+        </w:rPr>
+        <w:t>D2</w:t>
+      </w:r>
+      <w:r>
+        <w:rPr>
+          <w:rFonts w:asciiTheme="minorHAnsi" w:hAnsiTheme="minorHAnsi" w:cstheme="minorHAnsi"/>
+          <w:color w:val="535353"/>
+        </w:rPr>
+        <w:t xml:space="preserve"> */ </w:t>
+      </w:r>
     </w:p>
     <w:p>
       <w:pPr>
@@ -6763,20 +6892,14 @@
           <w:tab w:val="left" w:pos="13740"/>
           <w:tab w:val="left" w:pos="14656"/>
         </w:tabs>
-        <w:jc w:val="both"/>
-        <w:rPr>
-          <w:rFonts w:asciiTheme="minorHAnsi" w:hAnsiTheme="minorHAnsi" w:cstheme="minorHAnsi"/>
-          <w:b/>
-        </w:rPr>
-      </w:pPr>
-      <w:r>
-        <w:rPr>
-          <w:rFonts w:asciiTheme="minorHAnsi" w:hAnsiTheme="minorHAnsi" w:cstheme="minorHAnsi"/>
-          <w:b/>
-          <w:highlight w:val="cyan"/>
-        </w:rPr>
-        <w:t>VRaptor: Injeção de Dependências</w:t>
-      </w:r>
+        <w:autoSpaceDE w:val="0"/>
+        <w:autoSpaceDN w:val="0"/>
+        <w:adjustRightInd w:val="0"/>
+        <w:rPr>
+          <w:rFonts w:asciiTheme="minorHAnsi" w:eastAsiaTheme="minorHAnsi" w:hAnsiTheme="minorHAnsi" w:cstheme="minorHAnsi"/>
+          <w:color w:val="161413"/>
+        </w:rPr>
+      </w:pPr>
     </w:p>
     <w:p>
       <w:pPr>
@@ -6803,10 +6926,16 @@
         <w:adjustRightInd w:val="0"/>
         <w:rPr>
           <w:rFonts w:asciiTheme="minorHAnsi" w:hAnsiTheme="minorHAnsi" w:cstheme="minorHAnsi"/>
-          <w:color w:val="333333"/>
-          <w:shd w:val="clear" w:color="auto" w:fill="FFFFFF"/>
-        </w:rPr>
-      </w:pPr>
+          <w:b/>
+        </w:rPr>
+      </w:pPr>
+      <w:r>
+        <w:rPr>
+          <w:rFonts w:asciiTheme="minorHAnsi" w:eastAsiaTheme="minorHAnsi" w:hAnsiTheme="minorHAnsi" w:cstheme="minorHAnsi"/>
+          <w:color w:val="161413"/>
+        </w:rPr>
+        <w:tab/>
+      </w:r>
     </w:p>
     <w:p>
       <w:pPr>
@@ -6828,16 +6957,20 @@
           <w:tab w:val="left" w:pos="13740"/>
           <w:tab w:val="left" w:pos="14656"/>
         </w:tabs>
-        <w:autoSpaceDE w:val="0"/>
-        <w:autoSpaceDN w:val="0"/>
-        <w:adjustRightInd w:val="0"/>
-        <w:ind w:firstLine="708"/>
-        <w:rPr>
-          <w:rFonts w:asciiTheme="minorHAnsi" w:hAnsiTheme="minorHAnsi" w:cstheme="minorHAnsi"/>
-          <w:color w:val="333333"/>
-          <w:shd w:val="clear" w:color="auto" w:fill="FFFFFF"/>
-        </w:rPr>
-      </w:pPr>
+        <w:jc w:val="both"/>
+        <w:rPr>
+          <w:rFonts w:asciiTheme="minorHAnsi" w:hAnsiTheme="minorHAnsi" w:cstheme="minorHAnsi"/>
+          <w:b/>
+        </w:rPr>
+      </w:pPr>
+      <w:r>
+        <w:rPr>
+          <w:rFonts w:asciiTheme="minorHAnsi" w:hAnsiTheme="minorHAnsi" w:cstheme="minorHAnsi"/>
+          <w:b/>
+          <w:highlight w:val="cyan"/>
+        </w:rPr>
+        <w:t>VRaptor - Validadores</w:t>
+      </w:r>
     </w:p>
     <w:p>
       <w:pPr>
@@ -6862,20 +6995,11 @@
         <w:autoSpaceDE w:val="0"/>
         <w:autoSpaceDN w:val="0"/>
         <w:adjustRightInd w:val="0"/>
-        <w:ind w:firstLine="708"/>
         <w:rPr>
           <w:rFonts w:asciiTheme="minorHAnsi" w:eastAsiaTheme="minorHAnsi" w:hAnsiTheme="minorHAnsi" w:cstheme="minorHAnsi"/>
           <w:color w:val="161413"/>
         </w:rPr>
       </w:pPr>
-      <w:r>
-        <w:rPr>
-          <w:rFonts w:asciiTheme="minorHAnsi" w:hAnsiTheme="minorHAnsi" w:cstheme="minorHAnsi"/>
-          <w:color w:val="333333"/>
-          <w:shd w:val="clear" w:color="auto" w:fill="FFFFFF"/>
-        </w:rPr>
-        <w:t>Todos os componentes do VRaptor são gerenciados pelo CDI (ContextDependencyInjection) do Java EE 7. Desta forma todas as funcionalidades presentes no CDI estão presentes no VRaptor.</w:t>
-      </w:r>
     </w:p>
     <w:p>
       <w:pPr>
@@ -6900,6 +7024,7 @@
         <w:autoSpaceDE w:val="0"/>
         <w:autoSpaceDN w:val="0"/>
         <w:adjustRightInd w:val="0"/>
+        <w:jc w:val="both"/>
         <w:rPr>
           <w:rFonts w:asciiTheme="minorHAnsi" w:eastAsiaTheme="minorHAnsi" w:hAnsiTheme="minorHAnsi" w:cstheme="minorHAnsi"/>
           <w:color w:val="161413"/>
@@ -6910,28 +7035,8 @@
           <w:rFonts w:asciiTheme="minorHAnsi" w:eastAsiaTheme="minorHAnsi" w:hAnsiTheme="minorHAnsi" w:cstheme="minorHAnsi"/>
           <w:color w:val="161413"/>
         </w:rPr>
-        <w:t>Ele</w:t>
-      </w:r>
-      <w:r>
-        <w:rPr>
-          <w:rFonts w:asciiTheme="minorHAnsi" w:eastAsiaTheme="minorHAnsi" w:hAnsiTheme="minorHAnsi" w:cstheme="minorHAnsi"/>
-          <w:color w:val="161413"/>
-        </w:rPr>
-        <w:t xml:space="preserve"> também utiliza um framework de injeção de dependências para controlar o</w:t>
-      </w:r>
-      <w:r>
-        <w:rPr>
-          <w:rFonts w:asciiTheme="minorHAnsi" w:eastAsiaTheme="minorHAnsi" w:hAnsiTheme="minorHAnsi" w:cstheme="minorHAnsi"/>
-          <w:color w:val="161413"/>
-        </w:rPr>
-        <w:t xml:space="preserve"> </w:t>
-      </w:r>
-      <w:r>
-        <w:rPr>
-          <w:rFonts w:asciiTheme="minorHAnsi" w:eastAsiaTheme="minorHAnsi" w:hAnsiTheme="minorHAnsi" w:cstheme="minorHAnsi"/>
-          <w:color w:val="161413"/>
-        </w:rPr>
-        <w:t>ciclo de vida de seus componentes.</w:t>
+        <w:tab/>
+        <w:t xml:space="preserve">VRaptor utiliza como principal método de validação a especificação do BeanValidation, fornecidos também pelo Java EE 7, através dele podemos validar todos os modelos baseado em anotações. </w:t>
       </w:r>
     </w:p>
     <w:p>
@@ -6957,45 +7062,21 @@
         <w:autoSpaceDE w:val="0"/>
         <w:autoSpaceDN w:val="0"/>
         <w:adjustRightInd w:val="0"/>
+        <w:jc w:val="both"/>
+        <w:rPr>
+          <w:rFonts w:ascii="Helvetica" w:hAnsi="Helvetica" w:cs="Helvetica"/>
+          <w:color w:val="333333"/>
+          <w:sz w:val="27"/>
+          <w:szCs w:val="27"/>
+          <w:shd w:val="clear" w:color="auto" w:fill="FFFFFF"/>
+        </w:rPr>
+      </w:pPr>
+      <w:r>
         <w:rPr>
           <w:rFonts w:asciiTheme="minorHAnsi" w:eastAsiaTheme="minorHAnsi" w:hAnsiTheme="minorHAnsi" w:cstheme="minorHAnsi"/>
           <w:color w:val="161413"/>
         </w:rPr>
-      </w:pPr>
-      <w:r>
-        <w:rPr>
-          <w:rFonts w:asciiTheme="minorHAnsi" w:eastAsiaTheme="minorHAnsi" w:hAnsiTheme="minorHAnsi" w:cstheme="minorHAnsi"/>
-          <w:color w:val="161413"/>
-        </w:rPr>
-        <w:t>O VRaptor tira proveito das funcionalidades do CDI para manter boas práticas de</w:t>
-      </w:r>
-      <w:r>
-        <w:rPr>
-          <w:rFonts w:asciiTheme="minorHAnsi" w:eastAsiaTheme="minorHAnsi" w:hAnsiTheme="minorHAnsi" w:cstheme="minorHAnsi"/>
-          <w:color w:val="161413"/>
-        </w:rPr>
-        <w:t xml:space="preserve"> </w:t>
-      </w:r>
-      <w:r>
-        <w:rPr>
-          <w:rFonts w:asciiTheme="minorHAnsi" w:eastAsiaTheme="minorHAnsi" w:hAnsiTheme="minorHAnsi" w:cstheme="minorHAnsi"/>
-          <w:color w:val="161413"/>
-        </w:rPr>
-        <w:t>desenvolvimento, torna o framework totalmente extensível, além da possibilidade de integração com os recursos nativos do servidor de aplicação e com as demais especificações</w:t>
-      </w:r>
-      <w:r>
-        <w:rPr>
-          <w:rFonts w:asciiTheme="minorHAnsi" w:eastAsiaTheme="minorHAnsi" w:hAnsiTheme="minorHAnsi" w:cstheme="minorHAnsi"/>
-          <w:color w:val="161413"/>
-        </w:rPr>
-        <w:t xml:space="preserve"> </w:t>
-      </w:r>
-      <w:r>
-        <w:rPr>
-          <w:rFonts w:asciiTheme="minorHAnsi" w:eastAsiaTheme="minorHAnsi" w:hAnsiTheme="minorHAnsi" w:cstheme="minorHAnsi"/>
-          <w:color w:val="161413"/>
-        </w:rPr>
-        <w:t>contidas na plataforma Java EE.</w:t>
+        <w:t xml:space="preserve">Entretanto, pode ser utilizado os métodos de validação do próprio framework, através do método add() para retorno de uma mensagem simples ou internacionalizada, e o método addIf() para exibir a mensagem na condição do método ser verdadeiro ou ensure() para exibição d mensagem sob a condição falsa, todos métodos pertencentes da classe Validator do VRaptor. </w:t>
       </w:r>
     </w:p>
     <w:p>
@@ -7018,50 +7099,39 @@
           <w:tab w:val="left" w:pos="13740"/>
           <w:tab w:val="left" w:pos="14656"/>
         </w:tabs>
-        <w:jc w:val="both"/>
-        <w:rPr>
-          <w:rFonts w:asciiTheme="minorHAnsi" w:hAnsiTheme="minorHAnsi" w:cstheme="minorHAnsi"/>
-          <w:b/>
-        </w:rPr>
-      </w:pPr>
-    </w:p>
-    <w:p>
-      <w:pPr>
-        <w:pStyle w:val="NormalWeb"/>
-        <w:shd w:val="clear" w:color="auto" w:fill="FFFFFF"/>
-        <w:spacing w:before="0" w:beforeAutospacing="0" w:after="0" w:afterAutospacing="0" w:line="432" w:lineRule="atLeast"/>
-        <w:textAlignment w:val="baseline"/>
-        <w:rPr>
-          <w:rFonts w:ascii="Arial" w:hAnsi="Arial" w:cs="Arial"/>
-          <w:color w:val="1C1C1C"/>
-        </w:rPr>
-      </w:pPr>
-      <w:r>
-        <w:rPr>
-          <w:rFonts w:asciiTheme="minorHAnsi" w:hAnsiTheme="minorHAnsi" w:cstheme="minorHAnsi"/>
-          <w:color w:val="333333"/>
-        </w:rPr>
-        <w:t>O VRaptor utiliza o CDI para controlar o que é necessário para instanciar cada um de seus componentes e recursos</w:t>
-      </w:r>
-      <w:r>
-        <w:rPr>
-          <w:rFonts w:asciiTheme="minorHAnsi" w:hAnsiTheme="minorHAnsi" w:cstheme="minorHAnsi"/>
-          <w:color w:val="333333"/>
-        </w:rPr>
-        <w:t xml:space="preserve">. </w:t>
-      </w:r>
-      <w:r>
-        <w:rPr>
-          <w:rFonts w:ascii="Arial" w:hAnsi="Arial" w:cs="Arial"/>
-          <w:color w:val="1C1C1C"/>
-        </w:rPr>
-        <w:t>assim nosso código ficou ainda mais desacoplado e extensível</w:t>
-      </w:r>
-    </w:p>
-    <w:p>
-      <w:pPr>
-        <w:pStyle w:val="NormalWeb"/>
-        <w:shd w:val="clear" w:color="auto" w:fill="FFFFFF"/>
+        <w:autoSpaceDE w:val="0"/>
+        <w:autoSpaceDN w:val="0"/>
+        <w:adjustRightInd w:val="0"/>
+        <w:jc w:val="both"/>
+        <w:rPr>
+          <w:rFonts w:asciiTheme="minorHAnsi" w:eastAsiaTheme="minorHAnsi" w:hAnsiTheme="minorHAnsi" w:cstheme="minorHAnsi"/>
+          <w:color w:val="161413"/>
+        </w:rPr>
+      </w:pPr>
+      <w:r>
+        <w:rPr>
+          <w:rFonts w:asciiTheme="minorHAnsi" w:eastAsiaTheme="minorHAnsi" w:hAnsiTheme="minorHAnsi" w:cstheme="minorHAnsi"/>
+          <w:color w:val="161413"/>
+        </w:rPr>
+        <w:tab/>
+      </w:r>
+      <w:r>
+        <w:rPr>
+          <w:rFonts w:asciiTheme="minorHAnsi" w:eastAsiaTheme="minorHAnsi" w:hAnsiTheme="minorHAnsi" w:cstheme="minorHAnsi"/>
+          <w:color w:val="161413"/>
+        </w:rPr>
+        <w:t xml:space="preserve">Exemplo </w:t>
+      </w:r>
+      <w:r>
+        <w:rPr>
+          <w:rFonts w:asciiTheme="minorHAnsi" w:eastAsiaTheme="minorHAnsi" w:hAnsiTheme="minorHAnsi" w:cstheme="minorHAnsi"/>
+          <w:color w:val="161413"/>
+        </w:rPr>
+        <w:t>de validação com validator do VRaptor:</w:t>
+      </w:r>
+    </w:p>
+    <w:p>
+      <w:pPr>
         <w:tabs>
           <w:tab w:val="left" w:pos="916"/>
           <w:tab w:val="left" w:pos="1832"/>
@@ -7080,50 +7150,49 @@
           <w:tab w:val="left" w:pos="13740"/>
           <w:tab w:val="left" w:pos="14656"/>
         </w:tabs>
-        <w:spacing w:before="0" w:beforeAutospacing="0" w:after="0" w:afterAutospacing="0"/>
-        <w:textAlignment w:val="baseline"/>
-        <w:rPr>
-          <w:rFonts w:asciiTheme="minorHAnsi" w:hAnsiTheme="minorHAnsi" w:cstheme="minorHAnsi"/>
-          <w:color w:val="333333"/>
-        </w:rPr>
-      </w:pPr>
-    </w:p>
-    <w:p>
-      <w:pPr>
-        <w:pStyle w:val="NormalWeb"/>
-        <w:shd w:val="clear" w:color="auto" w:fill="FFFFFF"/>
-        <w:spacing w:before="0" w:beforeAutospacing="0" w:after="167" w:afterAutospacing="0"/>
-        <w:jc w:val="both"/>
-        <w:rPr>
-          <w:rFonts w:asciiTheme="minorHAnsi" w:hAnsiTheme="minorHAnsi" w:cstheme="minorHAnsi"/>
-          <w:color w:val="535353"/>
-        </w:rPr>
-      </w:pPr>
-      <w:r>
-        <w:rPr>
-          <w:rFonts w:asciiTheme="minorHAnsi" w:hAnsiTheme="minorHAnsi" w:cstheme="minorHAnsi"/>
-          <w:color w:val="535353"/>
-        </w:rPr>
-        <w:t xml:space="preserve">Ao Invés de @Component do Spring é utilizado a anotação @Named </w:t>
-      </w:r>
-    </w:p>
-    <w:p>
-      <w:pPr>
-        <w:pStyle w:val="NormalWeb"/>
-        <w:shd w:val="clear" w:color="auto" w:fill="FFFFFF"/>
-        <w:spacing w:before="0" w:beforeAutospacing="0" w:after="167" w:afterAutospacing="0"/>
-        <w:jc w:val="both"/>
-        <w:rPr>
-          <w:rFonts w:asciiTheme="minorHAnsi" w:hAnsiTheme="minorHAnsi" w:cstheme="minorHAnsi"/>
-          <w:color w:val="535353"/>
-        </w:rPr>
-      </w:pPr>
-      <w:r>
-        <w:rPr>
-          <w:rFonts w:asciiTheme="minorHAnsi" w:hAnsiTheme="minorHAnsi" w:cstheme="minorHAnsi"/>
-          <w:color w:val="535353"/>
-        </w:rPr>
-        <w:t xml:space="preserve">Ao invés do @Autowired do Spring é utilizado a anotação @Inject </w:t>
+        <w:autoSpaceDE w:val="0"/>
+        <w:autoSpaceDN w:val="0"/>
+        <w:adjustRightInd w:val="0"/>
+        <w:jc w:val="both"/>
+        <w:rPr>
+          <w:rFonts w:asciiTheme="minorHAnsi" w:eastAsiaTheme="minorHAnsi" w:hAnsiTheme="minorHAnsi" w:cstheme="minorHAnsi"/>
+          <w:color w:val="161413"/>
+        </w:rPr>
+      </w:pPr>
+      <w:r>
+        <w:rPr>
+          <w:rFonts w:asciiTheme="minorHAnsi" w:eastAsiaTheme="minorHAnsi" w:hAnsiTheme="minorHAnsi" w:cstheme="minorHAnsi"/>
+          <w:color w:val="161413"/>
+        </w:rPr>
+        <w:tab/>
+      </w:r>
+      <w:r>
+        <w:rPr>
+          <w:rFonts w:asciiTheme="minorHAnsi" w:eastAsiaTheme="minorHAnsi" w:hAnsiTheme="minorHAnsi" w:cstheme="minorHAnsi"/>
+          <w:color w:val="161413"/>
+        </w:rPr>
+        <w:t xml:space="preserve">Exemplo da validação com BeanValidation </w:t>
+      </w:r>
+      <w:r>
+        <w:rPr>
+          <w:rFonts w:asciiTheme="minorHAnsi" w:eastAsiaTheme="minorHAnsi" w:hAnsiTheme="minorHAnsi" w:cstheme="minorHAnsi"/>
+          <w:color w:val="161413"/>
+        </w:rPr>
+        <w:t>com regra de</w:t>
+      </w:r>
+      <w:r>
+        <w:rPr>
+          <w:rFonts w:asciiTheme="minorHAnsi" w:eastAsiaTheme="minorHAnsi" w:hAnsiTheme="minorHAnsi" w:cstheme="minorHAnsi"/>
+          <w:color w:val="161413"/>
+        </w:rPr>
+        <w:t xml:space="preserve"> </w:t>
+      </w:r>
+      <w:r>
+        <w:rPr>
+          <w:rFonts w:asciiTheme="minorHAnsi" w:eastAsiaTheme="minorHAnsi" w:hAnsiTheme="minorHAnsi" w:cstheme="minorHAnsi"/>
+          <w:color w:val="161413"/>
+        </w:rPr>
+        <w:t>redirecionamento no caso de uma restrição de validação.</w:t>
       </w:r>
     </w:p>
     <w:p>
@@ -7148,8 +7217,8 @@
         </w:tabs>
         <w:jc w:val="both"/>
         <w:rPr>
-          <w:rFonts w:asciiTheme="minorHAnsi" w:hAnsiTheme="minorHAnsi" w:cstheme="minorHAnsi"/>
-          <w:b/>
+          <w:rFonts w:asciiTheme="minorHAnsi" w:eastAsiaTheme="minorHAnsi" w:hAnsiTheme="minorHAnsi" w:cstheme="minorHAnsi"/>
+          <w:color w:val="161413"/>
         </w:rPr>
       </w:pPr>
     </w:p>
@@ -7176,7 +7245,7 @@
           <w:rFonts w:asciiTheme="minorHAnsi" w:hAnsiTheme="minorHAnsi" w:cstheme="minorHAnsi"/>
           <w:color w:val="535353"/>
         </w:rPr>
-        <w:t xml:space="preserve">VRaptor DI </w:t>
+        <w:t xml:space="preserve">VRaptor Validador </w:t>
       </w:r>
       <w:r>
         <w:rPr>
@@ -7190,7 +7259,7 @@
           <w:rFonts w:asciiTheme="minorHAnsi" w:hAnsiTheme="minorHAnsi" w:cstheme="minorHAnsi"/>
           <w:color w:val="535353"/>
         </w:rPr>
-        <w:t>D1</w:t>
+        <w:t>V1</w:t>
       </w:r>
       <w:r>
         <w:rPr>
@@ -7220,12 +7289,10 @@
           <w:tab w:val="left" w:pos="13740"/>
           <w:tab w:val="left" w:pos="14656"/>
         </w:tabs>
-        <w:autoSpaceDE w:val="0"/>
-        <w:autoSpaceDN w:val="0"/>
-        <w:adjustRightInd w:val="0"/>
-        <w:rPr>
-          <w:rFonts w:asciiTheme="minorHAnsi" w:eastAsiaTheme="minorHAnsi" w:hAnsiTheme="minorHAnsi" w:cstheme="minorHAnsi"/>
-          <w:color w:val="161413"/>
+        <w:jc w:val="both"/>
+        <w:rPr>
+          <w:rFonts w:asciiTheme="minorHAnsi" w:hAnsiTheme="minorHAnsi" w:cstheme="minorHAnsi"/>
+          <w:b/>
         </w:rPr>
       </w:pPr>
     </w:p>
@@ -7249,9 +7316,7 @@
           <w:tab w:val="left" w:pos="13740"/>
           <w:tab w:val="left" w:pos="14656"/>
         </w:tabs>
-        <w:autoSpaceDE w:val="0"/>
-        <w:autoSpaceDN w:val="0"/>
-        <w:adjustRightInd w:val="0"/>
+        <w:jc w:val="both"/>
         <w:rPr>
           <w:rFonts w:asciiTheme="minorHAnsi" w:hAnsiTheme="minorHAnsi" w:cstheme="minorHAnsi"/>
           <w:b/>
@@ -7284,14 +7349,6 @@
           <w:b/>
         </w:rPr>
       </w:pPr>
-      <w:r>
-        <w:rPr>
-          <w:rFonts w:asciiTheme="minorHAnsi" w:hAnsiTheme="minorHAnsi" w:cstheme="minorHAnsi"/>
-          <w:b/>
-          <w:highlight w:val="cyan"/>
-        </w:rPr>
-        <w:t>VRaptor - Validadores</w:t>
-      </w:r>
     </w:p>
     <w:p>
       <w:pPr>
@@ -7313,14 +7370,20 @@
           <w:tab w:val="left" w:pos="13740"/>
           <w:tab w:val="left" w:pos="14656"/>
         </w:tabs>
-        <w:autoSpaceDE w:val="0"/>
-        <w:autoSpaceDN w:val="0"/>
-        <w:adjustRightInd w:val="0"/>
-        <w:rPr>
-          <w:rFonts w:asciiTheme="minorHAnsi" w:eastAsiaTheme="minorHAnsi" w:hAnsiTheme="minorHAnsi" w:cstheme="minorHAnsi"/>
-          <w:color w:val="161413"/>
-        </w:rPr>
-      </w:pPr>
+        <w:jc w:val="both"/>
+        <w:rPr>
+          <w:rFonts w:asciiTheme="minorHAnsi" w:hAnsiTheme="minorHAnsi" w:cstheme="minorHAnsi"/>
+          <w:b/>
+        </w:rPr>
+      </w:pPr>
+      <w:r>
+        <w:rPr>
+          <w:rFonts w:asciiTheme="minorHAnsi" w:hAnsiTheme="minorHAnsi" w:cstheme="minorHAnsi"/>
+          <w:b/>
+          <w:highlight w:val="cyan"/>
+        </w:rPr>
+        <w:t>VRaptor: Plugins</w:t>
+      </w:r>
     </w:p>
     <w:p>
       <w:pPr>
@@ -7350,27 +7413,6 @@
           <w:color w:val="161413"/>
         </w:rPr>
       </w:pPr>
-      <w:r>
-        <w:rPr>
-          <w:rFonts w:asciiTheme="minorHAnsi" w:eastAsiaTheme="minorHAnsi" w:hAnsiTheme="minorHAnsi" w:cstheme="minorHAnsi"/>
-          <w:color w:val="161413"/>
-        </w:rPr>
-        <w:t>O principal método de validação do VRaptor é baseado na especificação BeanValidation, presente na plataforma Java EE. Entretanto, é possível utilizar o validador próprio do</w:t>
-      </w:r>
-      <w:r>
-        <w:rPr>
-          <w:rFonts w:asciiTheme="minorHAnsi" w:eastAsiaTheme="minorHAnsi" w:hAnsiTheme="minorHAnsi" w:cstheme="minorHAnsi"/>
-          <w:color w:val="161413"/>
-        </w:rPr>
-        <w:t xml:space="preserve"> </w:t>
-      </w:r>
-      <w:r>
-        <w:rPr>
-          <w:rFonts w:asciiTheme="minorHAnsi" w:eastAsiaTheme="minorHAnsi" w:hAnsiTheme="minorHAnsi" w:cstheme="minorHAnsi"/>
-          <w:color w:val="161413"/>
-        </w:rPr>
-        <w:t xml:space="preserve">framework. </w:t>
-      </w:r>
     </w:p>
     <w:p>
       <w:pPr>
@@ -7395,31 +7437,17 @@
         <w:autoSpaceDE w:val="0"/>
         <w:autoSpaceDN w:val="0"/>
         <w:adjustRightInd w:val="0"/>
+        <w:jc w:val="both"/>
         <w:rPr>
           <w:rFonts w:asciiTheme="minorHAnsi" w:eastAsiaTheme="minorHAnsi" w:hAnsiTheme="minorHAnsi" w:cstheme="minorHAnsi"/>
-          <w:color w:val="161413"/>
         </w:rPr>
       </w:pPr>
       <w:r>
         <w:rPr>
           <w:rFonts w:asciiTheme="minorHAnsi" w:eastAsiaTheme="minorHAnsi" w:hAnsiTheme="minorHAnsi" w:cstheme="minorHAnsi"/>
-          <w:color w:val="161413"/>
-        </w:rPr>
-        <w:t xml:space="preserve">VRaptor possui uma API de validações, dando suporte para internacionalização de forma simples. Permite ao desenvolvedor tomar determinada ação quando uma restrição de validação é violada, </w:t>
-      </w:r>
-      <w:r>
-        <w:rPr>
-          <w:rFonts w:asciiTheme="minorHAnsi" w:eastAsiaTheme="minorHAnsi" w:hAnsiTheme="minorHAnsi" w:cstheme="minorHAnsi"/>
-          <w:color w:val="161413"/>
-        </w:rPr>
-        <w:t>por exemplo,</w:t>
-      </w:r>
-      <w:r>
-        <w:rPr>
-          <w:rFonts w:asciiTheme="minorHAnsi" w:eastAsiaTheme="minorHAnsi" w:hAnsiTheme="minorHAnsi" w:cstheme="minorHAnsi"/>
-          <w:color w:val="161413"/>
-        </w:rPr>
-        <w:t xml:space="preserve"> redirecionar para outro método de outro Controller ou simplesmente retornar um status de erro.</w:t>
+        </w:rPr>
+        <w:tab/>
+        <w:t xml:space="preserve">O VRaptor posssui diversos plugins disponibilizados em seu site oficial, no qual muitos foram criados pela Caelum ou pela própria comunidade, pois muitos desses plugins foram criados através de terceiros, por desenvolvedores que possui um nível mais avançado e reconhecimento na comunidade, pois o framework tem essa facilidade de criar componentes reusáveis e de fácil aplicação, com intuito de sempre tentar resolver um problema em comum. </w:t>
       </w:r>
     </w:p>
     <w:p>
@@ -7445,246 +7473,23 @@
         <w:autoSpaceDE w:val="0"/>
         <w:autoSpaceDN w:val="0"/>
         <w:adjustRightInd w:val="0"/>
+        <w:jc w:val="both"/>
         <w:rPr>
           <w:rFonts w:asciiTheme="minorHAnsi" w:eastAsiaTheme="minorHAnsi" w:hAnsiTheme="minorHAnsi" w:cstheme="minorHAnsi"/>
-          <w:color w:val="161413"/>
-        </w:rPr>
-      </w:pPr>
-    </w:p>
-    <w:p>
-      <w:pPr>
-        <w:tabs>
-          <w:tab w:val="left" w:pos="916"/>
-          <w:tab w:val="left" w:pos="1832"/>
-          <w:tab w:val="left" w:pos="2748"/>
-          <w:tab w:val="left" w:pos="3664"/>
-          <w:tab w:val="left" w:pos="4580"/>
-          <w:tab w:val="left" w:pos="5496"/>
-          <w:tab w:val="left" w:pos="6412"/>
-          <w:tab w:val="left" w:pos="7328"/>
-          <w:tab w:val="left" w:pos="8244"/>
-          <w:tab w:val="left" w:pos="9160"/>
-          <w:tab w:val="left" w:pos="10076"/>
-          <w:tab w:val="left" w:pos="10992"/>
-          <w:tab w:val="left" w:pos="11908"/>
-          <w:tab w:val="left" w:pos="12824"/>
-          <w:tab w:val="left" w:pos="13740"/>
-          <w:tab w:val="left" w:pos="14656"/>
-        </w:tabs>
-        <w:autoSpaceDE w:val="0"/>
-        <w:autoSpaceDN w:val="0"/>
-        <w:adjustRightInd w:val="0"/>
+        </w:rPr>
+      </w:pPr>
+      <w:r>
         <w:rPr>
           <w:rFonts w:asciiTheme="minorHAnsi" w:eastAsiaTheme="minorHAnsi" w:hAnsiTheme="minorHAnsi" w:cstheme="minorHAnsi"/>
-          <w:color w:val="161413"/>
-        </w:rPr>
-      </w:pPr>
-      <w:r>
-        <w:rPr>
-          <w:rFonts w:asciiTheme="minorHAnsi" w:eastAsiaTheme="minorHAnsi" w:hAnsiTheme="minorHAnsi" w:cstheme="minorHAnsi"/>
-          <w:color w:val="161413"/>
-        </w:rPr>
-        <w:t>- Classe Validator deve ser injetada</w:t>
-      </w:r>
-    </w:p>
-    <w:p>
-      <w:pPr>
-        <w:tabs>
-          <w:tab w:val="left" w:pos="916"/>
-          <w:tab w:val="left" w:pos="1832"/>
-          <w:tab w:val="left" w:pos="2748"/>
-          <w:tab w:val="left" w:pos="3664"/>
-          <w:tab w:val="left" w:pos="4580"/>
-          <w:tab w:val="left" w:pos="5496"/>
-          <w:tab w:val="left" w:pos="6412"/>
-          <w:tab w:val="left" w:pos="7328"/>
-          <w:tab w:val="left" w:pos="8244"/>
-          <w:tab w:val="left" w:pos="9160"/>
-          <w:tab w:val="left" w:pos="10076"/>
-          <w:tab w:val="left" w:pos="10992"/>
-          <w:tab w:val="left" w:pos="11908"/>
-          <w:tab w:val="left" w:pos="12824"/>
-          <w:tab w:val="left" w:pos="13740"/>
-          <w:tab w:val="left" w:pos="14656"/>
-        </w:tabs>
-        <w:autoSpaceDE w:val="0"/>
-        <w:autoSpaceDN w:val="0"/>
-        <w:adjustRightInd w:val="0"/>
-        <w:rPr>
-          <w:rFonts w:asciiTheme="minorHAnsi" w:eastAsiaTheme="minorHAnsi" w:hAnsiTheme="minorHAnsi" w:cstheme="minorHAnsi"/>
-          <w:color w:val="161413"/>
-        </w:rPr>
-      </w:pPr>
-      <w:r>
-        <w:rPr>
-          <w:rFonts w:asciiTheme="minorHAnsi" w:eastAsiaTheme="minorHAnsi" w:hAnsiTheme="minorHAnsi" w:cstheme="minorHAnsi"/>
-          <w:color w:val="161413"/>
-        </w:rPr>
-        <w:lastRenderedPageBreak/>
-        <w:t>- Possui o Estilo clássico, estilo fluente, BeanValidation</w:t>
-      </w:r>
-    </w:p>
-    <w:p>
-      <w:pPr>
-        <w:tabs>
-          <w:tab w:val="left" w:pos="916"/>
-          <w:tab w:val="left" w:pos="1832"/>
-          <w:tab w:val="left" w:pos="2748"/>
-          <w:tab w:val="left" w:pos="3664"/>
-          <w:tab w:val="left" w:pos="4580"/>
-          <w:tab w:val="left" w:pos="5496"/>
-          <w:tab w:val="left" w:pos="6412"/>
-          <w:tab w:val="left" w:pos="7328"/>
-          <w:tab w:val="left" w:pos="8244"/>
-          <w:tab w:val="left" w:pos="9160"/>
-          <w:tab w:val="left" w:pos="10076"/>
-          <w:tab w:val="left" w:pos="10992"/>
-          <w:tab w:val="left" w:pos="11908"/>
-          <w:tab w:val="left" w:pos="12824"/>
-          <w:tab w:val="left" w:pos="13740"/>
-          <w:tab w:val="left" w:pos="14656"/>
-        </w:tabs>
-        <w:autoSpaceDE w:val="0"/>
-        <w:autoSpaceDN w:val="0"/>
-        <w:adjustRightInd w:val="0"/>
-        <w:rPr>
-          <w:rFonts w:asciiTheme="minorHAnsi" w:eastAsiaTheme="minorHAnsi" w:hAnsiTheme="minorHAnsi" w:cstheme="minorHAnsi"/>
-          <w:color w:val="161413"/>
-        </w:rPr>
-      </w:pPr>
-    </w:p>
-    <w:p>
-      <w:pPr>
-        <w:tabs>
-          <w:tab w:val="left" w:pos="916"/>
-          <w:tab w:val="left" w:pos="1832"/>
-          <w:tab w:val="left" w:pos="2748"/>
-          <w:tab w:val="left" w:pos="3664"/>
-          <w:tab w:val="left" w:pos="4580"/>
-          <w:tab w:val="left" w:pos="5496"/>
-          <w:tab w:val="left" w:pos="6412"/>
-          <w:tab w:val="left" w:pos="7328"/>
-          <w:tab w:val="left" w:pos="8244"/>
-          <w:tab w:val="left" w:pos="9160"/>
-          <w:tab w:val="left" w:pos="10076"/>
-          <w:tab w:val="left" w:pos="10992"/>
-          <w:tab w:val="left" w:pos="11908"/>
-          <w:tab w:val="left" w:pos="12824"/>
-          <w:tab w:val="left" w:pos="13740"/>
-          <w:tab w:val="left" w:pos="14656"/>
-        </w:tabs>
-        <w:autoSpaceDE w:val="0"/>
-        <w:autoSpaceDN w:val="0"/>
-        <w:adjustRightInd w:val="0"/>
-        <w:rPr>
-          <w:rFonts w:asciiTheme="minorHAnsi" w:eastAsiaTheme="minorHAnsi" w:hAnsiTheme="minorHAnsi" w:cstheme="minorHAnsi"/>
-          <w:color w:val="161413"/>
-        </w:rPr>
-      </w:pPr>
-    </w:p>
-    <w:p>
-      <w:pPr>
-        <w:tabs>
-          <w:tab w:val="left" w:pos="916"/>
-          <w:tab w:val="left" w:pos="1832"/>
-          <w:tab w:val="left" w:pos="2748"/>
-          <w:tab w:val="left" w:pos="3664"/>
-          <w:tab w:val="left" w:pos="4580"/>
-          <w:tab w:val="left" w:pos="5496"/>
-          <w:tab w:val="left" w:pos="6412"/>
-          <w:tab w:val="left" w:pos="7328"/>
-          <w:tab w:val="left" w:pos="8244"/>
-          <w:tab w:val="left" w:pos="9160"/>
-          <w:tab w:val="left" w:pos="10076"/>
-          <w:tab w:val="left" w:pos="10992"/>
-          <w:tab w:val="left" w:pos="11908"/>
-          <w:tab w:val="left" w:pos="12824"/>
-          <w:tab w:val="left" w:pos="13740"/>
-          <w:tab w:val="left" w:pos="14656"/>
-        </w:tabs>
-        <w:autoSpaceDE w:val="0"/>
-        <w:autoSpaceDN w:val="0"/>
-        <w:adjustRightInd w:val="0"/>
-        <w:rPr>
-          <w:rFonts w:asciiTheme="minorHAnsi" w:eastAsiaTheme="minorHAnsi" w:hAnsiTheme="minorHAnsi" w:cstheme="minorHAnsi"/>
-          <w:color w:val="161413"/>
-        </w:rPr>
-      </w:pPr>
-    </w:p>
-    <w:p>
-      <w:pPr>
-        <w:tabs>
-          <w:tab w:val="left" w:pos="916"/>
-          <w:tab w:val="left" w:pos="1832"/>
-          <w:tab w:val="left" w:pos="2748"/>
-          <w:tab w:val="left" w:pos="3664"/>
-          <w:tab w:val="left" w:pos="4580"/>
-          <w:tab w:val="left" w:pos="5496"/>
-          <w:tab w:val="left" w:pos="6412"/>
-          <w:tab w:val="left" w:pos="7328"/>
-          <w:tab w:val="left" w:pos="8244"/>
-          <w:tab w:val="left" w:pos="9160"/>
-          <w:tab w:val="left" w:pos="10076"/>
-          <w:tab w:val="left" w:pos="10992"/>
-          <w:tab w:val="left" w:pos="11908"/>
-          <w:tab w:val="left" w:pos="12824"/>
-          <w:tab w:val="left" w:pos="13740"/>
-          <w:tab w:val="left" w:pos="14656"/>
-        </w:tabs>
-        <w:autoSpaceDE w:val="0"/>
-        <w:autoSpaceDN w:val="0"/>
-        <w:adjustRightInd w:val="0"/>
-        <w:rPr>
-          <w:rFonts w:asciiTheme="minorHAnsi" w:eastAsiaTheme="minorHAnsi" w:hAnsiTheme="minorHAnsi" w:cstheme="minorHAnsi"/>
-          <w:color w:val="161413"/>
-        </w:rPr>
-      </w:pPr>
-      <w:r>
-        <w:rPr>
-          <w:rFonts w:asciiTheme="minorHAnsi" w:eastAsiaTheme="minorHAnsi" w:hAnsiTheme="minorHAnsi" w:cstheme="minorHAnsi"/>
-          <w:color w:val="161413"/>
-        </w:rPr>
-        <w:t>O quadro 7 apresenta um método com regra de</w:t>
-      </w:r>
-      <w:r>
-        <w:rPr>
-          <w:rFonts w:asciiTheme="minorHAnsi" w:eastAsiaTheme="minorHAnsi" w:hAnsiTheme="minorHAnsi" w:cstheme="minorHAnsi"/>
-          <w:color w:val="161413"/>
-        </w:rPr>
-        <w:t xml:space="preserve"> </w:t>
-      </w:r>
-      <w:r>
-        <w:rPr>
-          <w:rFonts w:asciiTheme="minorHAnsi" w:eastAsiaTheme="minorHAnsi" w:hAnsiTheme="minorHAnsi" w:cstheme="minorHAnsi"/>
-          <w:color w:val="161413"/>
-        </w:rPr>
-        <w:t>redirecionamento no caso de uma restrição de validação.</w:t>
-      </w:r>
-    </w:p>
-    <w:p>
-      <w:pPr>
-        <w:tabs>
-          <w:tab w:val="left" w:pos="916"/>
-          <w:tab w:val="left" w:pos="1832"/>
-          <w:tab w:val="left" w:pos="2748"/>
-          <w:tab w:val="left" w:pos="3664"/>
-          <w:tab w:val="left" w:pos="4580"/>
-          <w:tab w:val="left" w:pos="5496"/>
-          <w:tab w:val="left" w:pos="6412"/>
-          <w:tab w:val="left" w:pos="7328"/>
-          <w:tab w:val="left" w:pos="8244"/>
-          <w:tab w:val="left" w:pos="9160"/>
-          <w:tab w:val="left" w:pos="10076"/>
-          <w:tab w:val="left" w:pos="10992"/>
-          <w:tab w:val="left" w:pos="11908"/>
-          <w:tab w:val="left" w:pos="12824"/>
-          <w:tab w:val="left" w:pos="13740"/>
-          <w:tab w:val="left" w:pos="14656"/>
-        </w:tabs>
-        <w:jc w:val="both"/>
-        <w:rPr>
-          <w:rFonts w:asciiTheme="minorHAnsi" w:eastAsiaTheme="minorHAnsi" w:hAnsiTheme="minorHAnsi" w:cstheme="minorHAnsi"/>
-          <w:color w:val="161413"/>
+        </w:rPr>
+        <w:tab/>
+        <w:t>Para utilizar esses plugins, é necessário apenas adicionar o arquivo jar no seu projeto, pois enquanto o plugin possuir o arquivo bean.xml, o CDI vai fazer o gerenciamento e a disponibilização das classes a serem injetadas.</w:t>
+      </w:r>
+    </w:p>
+    <w:p>
+      <w:pPr>
+        <w:rPr>
+          <w:rFonts w:asciiTheme="minorHAnsi" w:hAnsiTheme="minorHAnsi" w:cstheme="minorHAnsi"/>
         </w:rPr>
       </w:pPr>
     </w:p>
@@ -7692,394 +7497,62 @@
       <w:pPr>
         <w:pStyle w:val="NormalWeb"/>
         <w:shd w:val="clear" w:color="auto" w:fill="FFFFFF"/>
-        <w:spacing w:before="0" w:beforeAutospacing="0" w:after="167" w:afterAutospacing="0"/>
-        <w:jc w:val="both"/>
-        <w:rPr>
-          <w:rFonts w:asciiTheme="minorHAnsi" w:hAnsiTheme="minorHAnsi" w:cstheme="minorHAnsi"/>
-          <w:color w:val="535353"/>
-        </w:rPr>
-      </w:pPr>
-      <w:r>
-        <w:rPr>
-          <w:rFonts w:asciiTheme="minorHAnsi" w:hAnsiTheme="minorHAnsi" w:cstheme="minorHAnsi"/>
-          <w:color w:val="535353"/>
-        </w:rPr>
-        <w:t xml:space="preserve">/** Inserir código </w:t>
-      </w:r>
-      <w:r>
-        <w:rPr>
-          <w:rFonts w:asciiTheme="minorHAnsi" w:hAnsiTheme="minorHAnsi" w:cstheme="minorHAnsi"/>
-          <w:color w:val="535353"/>
-        </w:rPr>
-        <w:t xml:space="preserve">VRaptor Validador </w:t>
-      </w:r>
-      <w:r>
-        <w:rPr>
-          <w:rFonts w:asciiTheme="minorHAnsi" w:hAnsiTheme="minorHAnsi" w:cstheme="minorHAnsi"/>
-          <w:color w:val="535353"/>
-        </w:rPr>
-        <w:t xml:space="preserve">– </w:t>
-      </w:r>
-      <w:r>
-        <w:rPr>
-          <w:rFonts w:asciiTheme="minorHAnsi" w:hAnsiTheme="minorHAnsi" w:cstheme="minorHAnsi"/>
-          <w:color w:val="535353"/>
-        </w:rPr>
-        <w:t>V1</w:t>
-      </w:r>
-      <w:r>
-        <w:rPr>
-          <w:rFonts w:asciiTheme="minorHAnsi" w:hAnsiTheme="minorHAnsi" w:cstheme="minorHAnsi"/>
-          <w:color w:val="535353"/>
-        </w:rPr>
-        <w:t xml:space="preserve"> */ </w:t>
-      </w:r>
-    </w:p>
-    <w:p>
-      <w:pPr>
-        <w:tabs>
-          <w:tab w:val="left" w:pos="916"/>
-          <w:tab w:val="left" w:pos="1832"/>
-          <w:tab w:val="left" w:pos="2748"/>
-          <w:tab w:val="left" w:pos="3664"/>
-          <w:tab w:val="left" w:pos="4580"/>
-          <w:tab w:val="left" w:pos="5496"/>
-          <w:tab w:val="left" w:pos="6412"/>
-          <w:tab w:val="left" w:pos="7328"/>
-          <w:tab w:val="left" w:pos="8244"/>
-          <w:tab w:val="left" w:pos="9160"/>
-          <w:tab w:val="left" w:pos="10076"/>
-          <w:tab w:val="left" w:pos="10992"/>
-          <w:tab w:val="left" w:pos="11908"/>
-          <w:tab w:val="left" w:pos="12824"/>
-          <w:tab w:val="left" w:pos="13740"/>
-          <w:tab w:val="left" w:pos="14656"/>
-        </w:tabs>
-        <w:jc w:val="both"/>
-        <w:rPr>
-          <w:rFonts w:asciiTheme="minorHAnsi" w:hAnsiTheme="minorHAnsi" w:cstheme="minorHAnsi"/>
-          <w:b/>
-        </w:rPr>
-      </w:pPr>
-    </w:p>
-    <w:p>
-      <w:pPr>
-        <w:tabs>
-          <w:tab w:val="left" w:pos="916"/>
-          <w:tab w:val="left" w:pos="1832"/>
-          <w:tab w:val="left" w:pos="2748"/>
-          <w:tab w:val="left" w:pos="3664"/>
-          <w:tab w:val="left" w:pos="4580"/>
-          <w:tab w:val="left" w:pos="5496"/>
-          <w:tab w:val="left" w:pos="6412"/>
-          <w:tab w:val="left" w:pos="7328"/>
-          <w:tab w:val="left" w:pos="8244"/>
-          <w:tab w:val="left" w:pos="9160"/>
-          <w:tab w:val="left" w:pos="10076"/>
-          <w:tab w:val="left" w:pos="10992"/>
-          <w:tab w:val="left" w:pos="11908"/>
-          <w:tab w:val="left" w:pos="12824"/>
-          <w:tab w:val="left" w:pos="13740"/>
-          <w:tab w:val="left" w:pos="14656"/>
-        </w:tabs>
-        <w:jc w:val="both"/>
-        <w:rPr>
-          <w:rFonts w:asciiTheme="minorHAnsi" w:hAnsiTheme="minorHAnsi" w:cstheme="minorHAnsi"/>
-          <w:b/>
-        </w:rPr>
-      </w:pPr>
-    </w:p>
-    <w:p>
-      <w:pPr>
-        <w:tabs>
-          <w:tab w:val="left" w:pos="916"/>
-          <w:tab w:val="left" w:pos="1832"/>
-          <w:tab w:val="left" w:pos="2748"/>
-          <w:tab w:val="left" w:pos="3664"/>
-          <w:tab w:val="left" w:pos="4580"/>
-          <w:tab w:val="left" w:pos="5496"/>
-          <w:tab w:val="left" w:pos="6412"/>
-          <w:tab w:val="left" w:pos="7328"/>
-          <w:tab w:val="left" w:pos="8244"/>
-          <w:tab w:val="left" w:pos="9160"/>
-          <w:tab w:val="left" w:pos="10076"/>
-          <w:tab w:val="left" w:pos="10992"/>
-          <w:tab w:val="left" w:pos="11908"/>
-          <w:tab w:val="left" w:pos="12824"/>
-          <w:tab w:val="left" w:pos="13740"/>
-          <w:tab w:val="left" w:pos="14656"/>
-        </w:tabs>
-        <w:jc w:val="both"/>
-        <w:rPr>
-          <w:rFonts w:asciiTheme="minorHAnsi" w:hAnsiTheme="minorHAnsi" w:cstheme="minorHAnsi"/>
-          <w:b/>
-        </w:rPr>
-      </w:pPr>
-    </w:p>
-    <w:p>
-      <w:pPr>
-        <w:tabs>
-          <w:tab w:val="left" w:pos="916"/>
-          <w:tab w:val="left" w:pos="1832"/>
-          <w:tab w:val="left" w:pos="2748"/>
-          <w:tab w:val="left" w:pos="3664"/>
-          <w:tab w:val="left" w:pos="4580"/>
-          <w:tab w:val="left" w:pos="5496"/>
-          <w:tab w:val="left" w:pos="6412"/>
-          <w:tab w:val="left" w:pos="7328"/>
-          <w:tab w:val="left" w:pos="8244"/>
-          <w:tab w:val="left" w:pos="9160"/>
-          <w:tab w:val="left" w:pos="10076"/>
-          <w:tab w:val="left" w:pos="10992"/>
-          <w:tab w:val="left" w:pos="11908"/>
-          <w:tab w:val="left" w:pos="12824"/>
-          <w:tab w:val="left" w:pos="13740"/>
-          <w:tab w:val="left" w:pos="14656"/>
-        </w:tabs>
-        <w:jc w:val="both"/>
-        <w:rPr>
-          <w:rFonts w:asciiTheme="minorHAnsi" w:hAnsiTheme="minorHAnsi" w:cstheme="minorHAnsi"/>
-          <w:b/>
-        </w:rPr>
-      </w:pPr>
-      <w:r>
-        <w:rPr>
-          <w:rFonts w:asciiTheme="minorHAnsi" w:hAnsiTheme="minorHAnsi" w:cstheme="minorHAnsi"/>
-          <w:b/>
-          <w:highlight w:val="cyan"/>
-        </w:rPr>
-        <w:t>VRaptor: Plugins</w:t>
-      </w:r>
-    </w:p>
-    <w:p>
-      <w:pPr>
-        <w:tabs>
-          <w:tab w:val="left" w:pos="916"/>
-          <w:tab w:val="left" w:pos="1832"/>
-          <w:tab w:val="left" w:pos="2748"/>
-          <w:tab w:val="left" w:pos="3664"/>
-          <w:tab w:val="left" w:pos="4580"/>
-          <w:tab w:val="left" w:pos="5496"/>
-          <w:tab w:val="left" w:pos="6412"/>
-          <w:tab w:val="left" w:pos="7328"/>
-          <w:tab w:val="left" w:pos="8244"/>
-          <w:tab w:val="left" w:pos="9160"/>
-          <w:tab w:val="left" w:pos="10076"/>
-          <w:tab w:val="left" w:pos="10992"/>
-          <w:tab w:val="left" w:pos="11908"/>
-          <w:tab w:val="left" w:pos="12824"/>
-          <w:tab w:val="left" w:pos="13740"/>
-          <w:tab w:val="left" w:pos="14656"/>
-        </w:tabs>
-        <w:autoSpaceDE w:val="0"/>
-        <w:autoSpaceDN w:val="0"/>
-        <w:adjustRightInd w:val="0"/>
-        <w:rPr>
-          <w:rFonts w:asciiTheme="minorHAnsi" w:eastAsiaTheme="minorHAnsi" w:hAnsiTheme="minorHAnsi" w:cstheme="minorHAnsi"/>
-          <w:color w:val="161413"/>
-        </w:rPr>
-      </w:pPr>
-    </w:p>
-    <w:p>
-      <w:pPr>
-        <w:tabs>
-          <w:tab w:val="left" w:pos="916"/>
-          <w:tab w:val="left" w:pos="1832"/>
-          <w:tab w:val="left" w:pos="2748"/>
-          <w:tab w:val="left" w:pos="3664"/>
-          <w:tab w:val="left" w:pos="4580"/>
-          <w:tab w:val="left" w:pos="5496"/>
-          <w:tab w:val="left" w:pos="6412"/>
-          <w:tab w:val="left" w:pos="7328"/>
-          <w:tab w:val="left" w:pos="8244"/>
-          <w:tab w:val="left" w:pos="9160"/>
-          <w:tab w:val="left" w:pos="10076"/>
-          <w:tab w:val="left" w:pos="10992"/>
-          <w:tab w:val="left" w:pos="11908"/>
-          <w:tab w:val="left" w:pos="12824"/>
-          <w:tab w:val="left" w:pos="13740"/>
-          <w:tab w:val="left" w:pos="14656"/>
-        </w:tabs>
-        <w:autoSpaceDE w:val="0"/>
-        <w:autoSpaceDN w:val="0"/>
-        <w:adjustRightInd w:val="0"/>
-        <w:rPr>
-          <w:rFonts w:asciiTheme="minorHAnsi" w:eastAsiaTheme="minorHAnsi" w:hAnsiTheme="minorHAnsi" w:cstheme="minorHAnsi"/>
-          <w:color w:val="161413"/>
-        </w:rPr>
-      </w:pPr>
-      <w:r>
-        <w:rPr>
-          <w:rFonts w:asciiTheme="minorHAnsi" w:eastAsiaTheme="minorHAnsi" w:hAnsiTheme="minorHAnsi" w:cstheme="minorHAnsi"/>
-          <w:color w:val="161413"/>
-        </w:rPr>
-        <w:t>Ao atingir certo nível de maturidade e conquistar espaço na comunidade de desenvolvimento, diversos plugins surgiram através de iniciativas de terceiros.</w:t>
-      </w:r>
-    </w:p>
-    <w:p>
-      <w:pPr>
-        <w:tabs>
-          <w:tab w:val="left" w:pos="916"/>
-          <w:tab w:val="left" w:pos="1832"/>
-          <w:tab w:val="left" w:pos="2748"/>
-          <w:tab w:val="left" w:pos="3664"/>
-          <w:tab w:val="left" w:pos="4580"/>
-          <w:tab w:val="left" w:pos="5496"/>
-          <w:tab w:val="left" w:pos="6412"/>
-          <w:tab w:val="left" w:pos="7328"/>
-          <w:tab w:val="left" w:pos="8244"/>
-          <w:tab w:val="left" w:pos="9160"/>
-          <w:tab w:val="left" w:pos="10076"/>
-          <w:tab w:val="left" w:pos="10992"/>
-          <w:tab w:val="left" w:pos="11908"/>
-          <w:tab w:val="left" w:pos="12824"/>
-          <w:tab w:val="left" w:pos="13740"/>
-          <w:tab w:val="left" w:pos="14656"/>
-        </w:tabs>
-        <w:autoSpaceDE w:val="0"/>
-        <w:autoSpaceDN w:val="0"/>
-        <w:adjustRightInd w:val="0"/>
-        <w:rPr>
-          <w:rFonts w:asciiTheme="minorHAnsi" w:eastAsiaTheme="minorHAnsi" w:hAnsiTheme="minorHAnsi" w:cstheme="minorHAnsi"/>
-          <w:color w:val="161413"/>
-        </w:rPr>
-      </w:pPr>
-      <w:r>
-        <w:rPr>
-          <w:rFonts w:asciiTheme="minorHAnsi" w:eastAsiaTheme="minorHAnsi" w:hAnsiTheme="minorHAnsi" w:cstheme="minorHAnsi"/>
-          <w:color w:val="161413"/>
-        </w:rPr>
-        <w:t>VRaptor facilita a criação de componentes reusáveis que tem por objetivo resolver</w:t>
-      </w:r>
-    </w:p>
-    <w:p>
-      <w:pPr>
-        <w:tabs>
-          <w:tab w:val="left" w:pos="916"/>
-          <w:tab w:val="left" w:pos="1832"/>
-          <w:tab w:val="left" w:pos="2748"/>
-          <w:tab w:val="left" w:pos="3664"/>
-          <w:tab w:val="left" w:pos="4580"/>
-          <w:tab w:val="left" w:pos="5496"/>
-          <w:tab w:val="left" w:pos="6412"/>
-          <w:tab w:val="left" w:pos="7328"/>
-          <w:tab w:val="left" w:pos="8244"/>
-          <w:tab w:val="left" w:pos="9160"/>
-          <w:tab w:val="left" w:pos="10076"/>
-          <w:tab w:val="left" w:pos="10992"/>
-          <w:tab w:val="left" w:pos="11908"/>
-          <w:tab w:val="left" w:pos="12824"/>
-          <w:tab w:val="left" w:pos="13740"/>
-          <w:tab w:val="left" w:pos="14656"/>
-        </w:tabs>
-        <w:autoSpaceDE w:val="0"/>
-        <w:autoSpaceDN w:val="0"/>
-        <w:adjustRightInd w:val="0"/>
-        <w:rPr>
-          <w:rFonts w:asciiTheme="minorHAnsi" w:eastAsiaTheme="minorHAnsi" w:hAnsiTheme="minorHAnsi" w:cstheme="minorHAnsi"/>
-          <w:color w:val="161413"/>
-        </w:rPr>
-      </w:pPr>
-      <w:r>
-        <w:rPr>
-          <w:rFonts w:asciiTheme="minorHAnsi" w:eastAsiaTheme="minorHAnsi" w:hAnsiTheme="minorHAnsi" w:cstheme="minorHAnsi"/>
-          <w:color w:val="161413"/>
-        </w:rPr>
-        <w:t>problemas em comum e podem ser facilmente adicionados em qualquer aplicação. Existe um catálogo de plugins disponíveis para o VRaptor, alguns criados pela Caelum e</w:t>
-      </w:r>
-      <w:r>
-        <w:rPr>
-          <w:rFonts w:asciiTheme="minorHAnsi" w:eastAsiaTheme="minorHAnsi" w:hAnsiTheme="minorHAnsi" w:cstheme="minorHAnsi"/>
-          <w:color w:val="161413"/>
-        </w:rPr>
-        <w:t xml:space="preserve"> </w:t>
-      </w:r>
-      <w:r>
-        <w:rPr>
-          <w:rFonts w:asciiTheme="minorHAnsi" w:eastAsiaTheme="minorHAnsi" w:hAnsiTheme="minorHAnsi" w:cstheme="minorHAnsi"/>
-          <w:color w:val="161413"/>
-        </w:rPr>
-        <w:t>outros pela própria comunidade.</w:t>
-      </w:r>
-    </w:p>
-    <w:p>
-      <w:pPr>
-        <w:jc w:val="both"/>
-        <w:rPr>
-          <w:rFonts w:asciiTheme="minorHAnsi" w:hAnsiTheme="minorHAnsi" w:cstheme="minorHAnsi"/>
-        </w:rPr>
-      </w:pPr>
-    </w:p>
-    <w:p>
-      <w:pPr>
-        <w:pStyle w:val="NormalWeb"/>
-        <w:shd w:val="clear" w:color="auto" w:fill="FFFFFF"/>
-        <w:spacing w:before="0" w:beforeAutospacing="0" w:after="292" w:afterAutospacing="0" w:line="432" w:lineRule="atLeast"/>
+        <w:spacing w:before="0" w:beforeAutospacing="0" w:after="292" w:afterAutospacing="0"/>
         <w:textAlignment w:val="baseline"/>
         <w:rPr>
-          <w:rFonts w:ascii="Arial" w:hAnsi="Arial" w:cs="Arial"/>
-          <w:color w:val="1C1C1C"/>
-        </w:rPr>
-      </w:pPr>
-      <w:r>
-        <w:rPr>
-          <w:rFonts w:ascii="Arial" w:hAnsi="Arial" w:cs="Arial"/>
-          <w:color w:val="1C1C1C"/>
-        </w:rPr>
+          <w:rFonts w:asciiTheme="minorHAnsi" w:hAnsiTheme="minorHAnsi" w:cstheme="minorHAnsi"/>
+        </w:rPr>
+      </w:pPr>
+      <w:r>
+        <w:rPr>
+          <w:rFonts w:asciiTheme="minorHAnsi" w:hAnsiTheme="minorHAnsi" w:cstheme="minorHAnsi"/>
+        </w:rPr>
+        <w:lastRenderedPageBreak/>
         <w:t xml:space="preserve">Segue alguns </w:t>
       </w:r>
       <w:r>
         <w:rPr>
-          <w:rFonts w:ascii="Arial" w:hAnsi="Arial" w:cs="Arial"/>
-          <w:color w:val="1C1C1C"/>
+          <w:rFonts w:asciiTheme="minorHAnsi" w:hAnsiTheme="minorHAnsi" w:cstheme="minorHAnsi"/>
         </w:rPr>
         <w:t>plugins</w:t>
       </w:r>
       <w:r>
         <w:rPr>
-          <w:rFonts w:ascii="Arial" w:hAnsi="Arial" w:cs="Arial"/>
-          <w:color w:val="1C1C1C"/>
+          <w:rFonts w:asciiTheme="minorHAnsi" w:hAnsiTheme="minorHAnsi" w:cstheme="minorHAnsi"/>
         </w:rPr>
         <w:t xml:space="preserve"> que</w:t>
       </w:r>
       <w:r>
         <w:rPr>
-          <w:rFonts w:ascii="Arial" w:hAnsi="Arial" w:cs="Arial"/>
-          <w:color w:val="1C1C1C"/>
+          <w:rFonts w:asciiTheme="minorHAnsi" w:hAnsiTheme="minorHAnsi" w:cstheme="minorHAnsi"/>
         </w:rPr>
         <w:t xml:space="preserve"> já possuem uma versão </w:t>
       </w:r>
       <w:r>
         <w:rPr>
-          <w:rFonts w:ascii="Arial" w:hAnsi="Arial" w:cs="Arial"/>
-          <w:color w:val="1C1C1C"/>
+          <w:rFonts w:asciiTheme="minorHAnsi" w:hAnsiTheme="minorHAnsi" w:cstheme="minorHAnsi"/>
         </w:rPr>
         <w:t>compatível com</w:t>
       </w:r>
       <w:r>
         <w:rPr>
-          <w:rFonts w:ascii="Arial" w:hAnsi="Arial" w:cs="Arial"/>
-          <w:color w:val="1C1C1C"/>
+          <w:rFonts w:asciiTheme="minorHAnsi" w:hAnsiTheme="minorHAnsi" w:cstheme="minorHAnsi"/>
         </w:rPr>
         <w:t xml:space="preserve"> versão do framework:</w:t>
       </w:r>
-    </w:p>
-    <w:p>
-      <w:pPr>
-        <w:pStyle w:val="NormalWeb"/>
-        <w:shd w:val="clear" w:color="auto" w:fill="FFFFFF"/>
-        <w:spacing w:before="0" w:beforeAutospacing="0" w:after="0" w:afterAutospacing="0" w:line="432" w:lineRule="atLeast"/>
-        <w:textAlignment w:val="baseline"/>
-        <w:rPr>
-          <w:rFonts w:ascii="Arial" w:hAnsi="Arial" w:cs="Arial"/>
-          <w:color w:val="1C1C1C"/>
-        </w:rPr>
-      </w:pPr>
+      <w:r>
+        <w:rPr>
+          <w:rFonts w:asciiTheme="minorHAnsi" w:hAnsiTheme="minorHAnsi" w:cstheme="minorHAnsi"/>
+        </w:rPr>
+        <w:br/>
+      </w:r>
       <w:hyperlink r:id="rId15" w:tgtFrame="_blank" w:history="1">
         <w:r>
           <w:rPr>
             <w:rStyle w:val="Hyperlink"/>
-            <w:rFonts w:ascii="Arial" w:eastAsiaTheme="majorEastAsia" w:hAnsi="Arial" w:cs="Arial"/>
+            <w:rFonts w:asciiTheme="minorHAnsi" w:eastAsiaTheme="majorEastAsia" w:hAnsiTheme="minorHAnsi" w:cstheme="minorHAnsi"/>
+            <w:color w:val="auto"/>
+            <w:u w:val="none"/>
             <w:bdr w:val="none" w:sz="0" w:space="0" w:color="auto" w:frame="1"/>
           </w:rPr>
           <w:t>vraptor-time-converters</w:t>
@@ -8087,15 +7560,31 @@
       </w:hyperlink>
       <w:r>
         <w:rPr>
-          <w:rFonts w:ascii="Arial" w:hAnsi="Arial" w:cs="Arial"/>
-          <w:color w:val="1C1C1C"/>
-        </w:rPr>
-        <w:t> – trabalhar com date time e java time</w:t>
-      </w:r>
-      <w:r>
-        <w:rPr>
-          <w:rFonts w:ascii="Arial" w:hAnsi="Arial" w:cs="Arial"/>
-          <w:color w:val="1C1C1C"/>
+          <w:rFonts w:asciiTheme="minorHAnsi" w:hAnsiTheme="minorHAnsi" w:cstheme="minorHAnsi"/>
+        </w:rPr>
+        <w:t xml:space="preserve"> – </w:t>
+      </w:r>
+      <w:r>
+        <w:rPr>
+          <w:rFonts w:asciiTheme="minorHAnsi" w:hAnsiTheme="minorHAnsi" w:cstheme="minorHAnsi"/>
+        </w:rPr>
+        <w:t xml:space="preserve">para converter </w:t>
+      </w:r>
+      <w:r>
+        <w:rPr>
+          <w:rFonts w:asciiTheme="minorHAnsi" w:hAnsiTheme="minorHAnsi" w:cstheme="minorHAnsi"/>
+        </w:rPr>
+        <w:t xml:space="preserve">com </w:t>
+      </w:r>
+      <w:r>
+        <w:rPr>
+          <w:rFonts w:asciiTheme="minorHAnsi" w:hAnsiTheme="minorHAnsi" w:cstheme="minorHAnsi"/>
+        </w:rPr>
+        <w:t xml:space="preserve">data e hora </w:t>
+      </w:r>
+      <w:r>
+        <w:rPr>
+          <w:rFonts w:asciiTheme="minorHAnsi" w:hAnsiTheme="minorHAnsi" w:cstheme="minorHAnsi"/>
         </w:rPr>
         <w:br/>
       </w:r>
@@ -8103,7 +7592,9 @@
         <w:r>
           <w:rPr>
             <w:rStyle w:val="Hyperlink"/>
-            <w:rFonts w:ascii="Arial" w:eastAsiaTheme="majorEastAsia" w:hAnsi="Arial" w:cs="Arial"/>
+            <w:rFonts w:asciiTheme="minorHAnsi" w:eastAsiaTheme="majorEastAsia" w:hAnsiTheme="minorHAnsi" w:cstheme="minorHAnsi"/>
+            <w:color w:val="auto"/>
+            <w:u w:val="none"/>
             <w:bdr w:val="none" w:sz="0" w:space="0" w:color="auto" w:frame="1"/>
           </w:rPr>
           <w:t>vraptor-simplemail</w:t>
@@ -8111,15 +7602,25 @@
       </w:hyperlink>
       <w:r>
         <w:rPr>
-          <w:rFonts w:ascii="Arial" w:hAnsi="Arial" w:cs="Arial"/>
-          <w:color w:val="1C1C1C"/>
-        </w:rPr>
-        <w:t> – já conhecido plugin de envio de emails</w:t>
-      </w:r>
-      <w:r>
-        <w:rPr>
-          <w:rFonts w:ascii="Arial" w:hAnsi="Arial" w:cs="Arial"/>
-          <w:color w:val="1C1C1C"/>
+          <w:rFonts w:asciiTheme="minorHAnsi" w:hAnsiTheme="minorHAnsi" w:cstheme="minorHAnsi"/>
+        </w:rPr>
+        <w:t xml:space="preserve"> –plugin </w:t>
+      </w:r>
+      <w:r>
+        <w:rPr>
+          <w:rFonts w:asciiTheme="minorHAnsi" w:hAnsiTheme="minorHAnsi" w:cstheme="minorHAnsi"/>
+        </w:rPr>
+        <w:t>para facilitar o</w:t>
+      </w:r>
+      <w:r>
+        <w:rPr>
+          <w:rFonts w:asciiTheme="minorHAnsi" w:hAnsiTheme="minorHAnsi" w:cstheme="minorHAnsi"/>
+        </w:rPr>
+        <w:t xml:space="preserve"> envio de emails</w:t>
+      </w:r>
+      <w:r>
+        <w:rPr>
+          <w:rFonts w:asciiTheme="minorHAnsi" w:hAnsiTheme="minorHAnsi" w:cstheme="minorHAnsi"/>
         </w:rPr>
         <w:br/>
       </w:r>
@@ -8127,31 +7628,9 @@
         <w:r>
           <w:rPr>
             <w:rStyle w:val="Hyperlink"/>
-            <w:rFonts w:ascii="Arial" w:eastAsiaTheme="majorEastAsia" w:hAnsi="Arial" w:cs="Arial"/>
-            <w:bdr w:val="none" w:sz="0" w:space="0" w:color="auto" w:frame="1"/>
-          </w:rPr>
-          <w:t>vraptor-errorcontrol</w:t>
-        </w:r>
-      </w:hyperlink>
-      <w:r>
-        <w:rPr>
-          <w:rFonts w:ascii="Arial" w:hAnsi="Arial" w:cs="Arial"/>
-          <w:color w:val="1C1C1C"/>
-        </w:rPr>
-        <w:t> – controle de erros efetivo com envio de e-mails</w:t>
-      </w:r>
-      <w:r>
-        <w:rPr>
-          <w:rFonts w:ascii="Arial" w:hAnsi="Arial" w:cs="Arial"/>
-          <w:color w:val="1C1C1C"/>
-        </w:rPr>
-        <w:br/>
-      </w:r>
-      <w:hyperlink r:id="rId18" w:tgtFrame="_blank" w:history="1">
-        <w:r>
-          <w:rPr>
-            <w:rStyle w:val="Hyperlink"/>
-            <w:rFonts w:ascii="Arial" w:eastAsiaTheme="majorEastAsia" w:hAnsi="Arial" w:cs="Arial"/>
+            <w:rFonts w:asciiTheme="minorHAnsi" w:eastAsiaTheme="majorEastAsia" w:hAnsiTheme="minorHAnsi" w:cstheme="minorHAnsi"/>
+            <w:color w:val="auto"/>
+            <w:u w:val="none"/>
             <w:bdr w:val="none" w:sz="0" w:space="0" w:color="auto" w:frame="1"/>
           </w:rPr>
           <w:t>vraptor-quartzjob</w:t>
@@ -8159,23 +7638,35 @@
       </w:hyperlink>
       <w:r>
         <w:rPr>
-          <w:rFonts w:ascii="Arial" w:hAnsi="Arial" w:cs="Arial"/>
-          <w:color w:val="1C1C1C"/>
-        </w:rPr>
-        <w:t> – schedule Quartz para agendamento de tarefas</w:t>
-      </w:r>
-      <w:r>
-        <w:rPr>
-          <w:rFonts w:ascii="Arial" w:hAnsi="Arial" w:cs="Arial"/>
-          <w:color w:val="1C1C1C"/>
+          <w:rFonts w:asciiTheme="minorHAnsi" w:hAnsiTheme="minorHAnsi" w:cstheme="minorHAnsi"/>
+        </w:rPr>
+        <w:t> –</w:t>
+      </w:r>
+      <w:r>
+        <w:rPr>
+          <w:rFonts w:asciiTheme="minorHAnsi" w:hAnsiTheme="minorHAnsi" w:cstheme="minorHAnsi"/>
+        </w:rPr>
+        <w:t xml:space="preserve"> realizar</w:t>
+      </w:r>
+      <w:r>
+        <w:rPr>
+          <w:rFonts w:asciiTheme="minorHAnsi" w:hAnsiTheme="minorHAnsi" w:cstheme="minorHAnsi"/>
+        </w:rPr>
+        <w:t xml:space="preserve"> agendamento de tarefas</w:t>
+      </w:r>
+      <w:r>
+        <w:rPr>
+          <w:rFonts w:asciiTheme="minorHAnsi" w:hAnsiTheme="minorHAnsi" w:cstheme="minorHAnsi"/>
         </w:rPr>
         <w:br/>
       </w:r>
-      <w:hyperlink r:id="rId19" w:tgtFrame="_blank" w:history="1">
+      <w:hyperlink r:id="rId18" w:tgtFrame="_blank" w:history="1">
         <w:r>
           <w:rPr>
             <w:rStyle w:val="Hyperlink"/>
-            <w:rFonts w:ascii="Arial" w:eastAsiaTheme="majorEastAsia" w:hAnsi="Arial" w:cs="Arial"/>
+            <w:rFonts w:asciiTheme="minorHAnsi" w:eastAsiaTheme="majorEastAsia" w:hAnsiTheme="minorHAnsi" w:cstheme="minorHAnsi"/>
+            <w:color w:val="auto"/>
+            <w:u w:val="none"/>
             <w:bdr w:val="none" w:sz="0" w:space="0" w:color="auto" w:frame="1"/>
           </w:rPr>
           <w:t>vraptor-jpa</w:t>
@@ -8183,16 +7674,15 @@
       </w:hyperlink>
       <w:r>
         <w:rPr>
+          <w:rFonts w:asciiTheme="minorHAnsi" w:hAnsiTheme="minorHAnsi" w:cstheme="minorHAnsi"/>
+        </w:rPr>
+        <w:t> e vraptor-hibernate – produtores e controle de transação</w:t>
+      </w:r>
+      <w:r>
+        <w:rPr>
           <w:rFonts w:ascii="Arial" w:hAnsi="Arial" w:cs="Arial"/>
           <w:color w:val="1C1C1C"/>
         </w:rPr>
-        <w:t> e vraptor-hibernate – produtores e controle de transação</w:t>
-      </w:r>
-      <w:r>
-        <w:rPr>
-          <w:rFonts w:ascii="Arial" w:hAnsi="Arial" w:cs="Arial"/>
-          <w:color w:val="1C1C1C"/>
-        </w:rPr>
         <w:br/>
       </w:r>
     </w:p>
@@ -8206,118 +7696,75 @@
     </w:p>
     <w:p>
       <w:pPr>
-        <w:pStyle w:val="NormalWeb"/>
-        <w:shd w:val="clear" w:color="auto" w:fill="FFFFFF"/>
-        <w:spacing w:before="0" w:beforeAutospacing="0" w:after="0" w:afterAutospacing="0" w:line="315" w:lineRule="atLeast"/>
-        <w:rPr>
-          <w:rFonts w:ascii="Arial" w:hAnsi="Arial" w:cs="Arial"/>
-          <w:color w:val="000000"/>
-          <w:sz w:val="21"/>
-          <w:szCs w:val="21"/>
-        </w:rPr>
-      </w:pPr>
-      <w:r>
-        <w:rPr>
-          <w:rFonts w:ascii="Arial" w:hAnsi="Arial" w:cs="Arial"/>
-          <w:color w:val="000000"/>
-          <w:sz w:val="21"/>
-          <w:szCs w:val="21"/>
-          <w:bdr w:val="none" w:sz="0" w:space="0" w:color="auto" w:frame="1"/>
-        </w:rPr>
-        <w:t>Esses e muitos outros recursos já estão implementados e distribuídos como plugins do VRaptor4. Os interceptores e produtores mencionados acima foram colocados nos plug </w:t>
-      </w:r>
-      <w:hyperlink r:id="rId20" w:history="1">
-        <w:r>
-          <w:rPr>
-            <w:rStyle w:val="Hyperlink"/>
-            <w:rFonts w:ascii="Arial" w:eastAsiaTheme="majorEastAsia" w:hAnsi="Arial" w:cs="Arial"/>
-            <w:color w:val="286AB2"/>
-            <w:sz w:val="21"/>
-            <w:szCs w:val="21"/>
-            <w:bdr w:val="none" w:sz="0" w:space="0" w:color="auto" w:frame="1"/>
-          </w:rPr>
-          <w:t>-</w:t>
-        </w:r>
-      </w:hyperlink>
-      <w:r>
-        <w:rPr>
-          <w:rFonts w:ascii="Arial" w:hAnsi="Arial" w:cs="Arial"/>
-          <w:color w:val="000000"/>
-          <w:sz w:val="21"/>
-          <w:szCs w:val="21"/>
-          <w:bdr w:val="none" w:sz="0" w:space="0" w:color="auto" w:frame="1"/>
-        </w:rPr>
-        <w:t> ins </w:t>
-      </w:r>
-      <w:hyperlink r:id="rId21" w:history="1">
-        <w:r>
-          <w:rPr>
-            <w:rStyle w:val="Hyperlink"/>
-            <w:rFonts w:ascii="Arial" w:eastAsiaTheme="majorEastAsia" w:hAnsi="Arial" w:cs="Arial"/>
-            <w:color w:val="286AB2"/>
-            <w:sz w:val="21"/>
-            <w:szCs w:val="21"/>
-            <w:bdr w:val="none" w:sz="0" w:space="0" w:color="auto" w:frame="1"/>
-          </w:rPr>
-          <w:t>vraptor-jpa</w:t>
-        </w:r>
-      </w:hyperlink>
-      <w:r>
-        <w:rPr>
-          <w:rFonts w:ascii="Arial" w:hAnsi="Arial" w:cs="Arial"/>
-          <w:color w:val="000000"/>
-          <w:sz w:val="21"/>
-          <w:szCs w:val="21"/>
-          <w:bdr w:val="none" w:sz="0" w:space="0" w:color="auto" w:frame="1"/>
-        </w:rPr>
-        <w:t> e </w:t>
-      </w:r>
-      <w:hyperlink r:id="rId22" w:history="1">
-        <w:r>
-          <w:rPr>
-            <w:rStyle w:val="Hyperlink"/>
-            <w:rFonts w:ascii="Arial" w:eastAsiaTheme="majorEastAsia" w:hAnsi="Arial" w:cs="Arial"/>
-            <w:color w:val="286AB2"/>
-            <w:sz w:val="21"/>
-            <w:szCs w:val="21"/>
-            <w:bdr w:val="none" w:sz="0" w:space="0" w:color="auto" w:frame="1"/>
-          </w:rPr>
-          <w:t>vraptor-hibernate</w:t>
-        </w:r>
-      </w:hyperlink>
-      <w:r>
-        <w:rPr>
-          <w:rFonts w:ascii="Arial" w:hAnsi="Arial" w:cs="Arial"/>
-          <w:color w:val="000000"/>
-          <w:sz w:val="21"/>
-          <w:szCs w:val="21"/>
-          <w:bdr w:val="none" w:sz="0" w:space="0" w:color="auto" w:frame="1"/>
-        </w:rPr>
-        <w:t> , e tudo o que precisamos fazer para usá-los é adicionar seu jar (ou até mesmo configurar seu gerenciador de dependências favorito) em nosso projeto. Nenhuma configuração extra é necessária!</w:t>
-      </w:r>
-    </w:p>
-    <w:p>
-      <w:pPr>
-        <w:pStyle w:val="NormalWeb"/>
-        <w:shd w:val="clear" w:color="auto" w:fill="FFFFFF"/>
-        <w:spacing w:before="0" w:beforeAutospacing="0" w:after="0" w:afterAutospacing="0" w:line="315" w:lineRule="atLeast"/>
-        <w:rPr>
-          <w:rFonts w:ascii="Arial" w:hAnsi="Arial" w:cs="Arial"/>
-          <w:color w:val="000000"/>
-          <w:sz w:val="21"/>
-          <w:szCs w:val="21"/>
-        </w:rPr>
-      </w:pPr>
-      <w:r>
-        <w:rPr>
-          <w:rFonts w:ascii="Arial" w:hAnsi="Arial" w:cs="Arial"/>
-          <w:color w:val="000000"/>
-          <w:sz w:val="21"/>
-          <w:szCs w:val="21"/>
-          <w:bdr w:val="none" w:sz="0" w:space="0" w:color="auto" w:frame="1"/>
-        </w:rPr>
-        <w:t>Enquanto o plug-in tiver um arquivo beans.xml, o CDI gerenciará suas classes e as disponibilizará para serem injetadas no VRaptor. Como criar extensões é muito fácil, a participação da comunidade tem sido ótima e muitos plugins foram criados. </w:t>
-      </w:r>
+        <w:jc w:val="both"/>
+        <w:rPr>
+          <w:rFonts w:asciiTheme="minorHAnsi" w:hAnsiTheme="minorHAnsi" w:cstheme="minorHAnsi"/>
+        </w:rPr>
+      </w:pPr>
+    </w:p>
+    <w:p>
+      <w:pPr>
+        <w:jc w:val="both"/>
+        <w:rPr>
+          <w:rFonts w:asciiTheme="minorHAnsi" w:hAnsiTheme="minorHAnsi" w:cstheme="minorHAnsi"/>
+        </w:rPr>
+      </w:pPr>
+    </w:p>
+    <w:p>
+      <w:pPr>
+        <w:jc w:val="both"/>
+        <w:rPr>
+          <w:rFonts w:asciiTheme="minorHAnsi" w:hAnsiTheme="minorHAnsi" w:cstheme="minorHAnsi"/>
+        </w:rPr>
+      </w:pPr>
+    </w:p>
+    <w:p>
+      <w:pPr>
+        <w:jc w:val="both"/>
+        <w:rPr>
+          <w:rFonts w:asciiTheme="minorHAnsi" w:hAnsiTheme="minorHAnsi" w:cstheme="minorHAnsi"/>
+        </w:rPr>
+      </w:pPr>
+    </w:p>
+    <w:p>
+      <w:pPr>
+        <w:jc w:val="both"/>
+        <w:rPr>
+          <w:rFonts w:asciiTheme="minorHAnsi" w:hAnsiTheme="minorHAnsi" w:cstheme="minorHAnsi"/>
+        </w:rPr>
+      </w:pPr>
+    </w:p>
+    <w:p>
+      <w:pPr>
+        <w:jc w:val="both"/>
+        <w:rPr>
+          <w:rFonts w:asciiTheme="minorHAnsi" w:hAnsiTheme="minorHAnsi" w:cstheme="minorHAnsi"/>
+        </w:rPr>
+      </w:pPr>
+    </w:p>
+    <w:p>
+      <w:pPr>
+        <w:jc w:val="both"/>
+        <w:rPr>
+          <w:rFonts w:asciiTheme="minorHAnsi" w:hAnsiTheme="minorHAnsi" w:cstheme="minorHAnsi"/>
+        </w:rPr>
+      </w:pPr>
+    </w:p>
+    <w:p>
+      <w:pPr>
+        <w:jc w:val="both"/>
+        <w:rPr>
+          <w:rFonts w:asciiTheme="minorHAnsi" w:hAnsiTheme="minorHAnsi" w:cstheme="minorHAnsi"/>
+        </w:rPr>
+      </w:pPr>
+    </w:p>
+    <w:p>
+      <w:pPr>
+        <w:jc w:val="both"/>
+        <w:rPr>
+          <w:rFonts w:asciiTheme="minorHAnsi" w:hAnsiTheme="minorHAnsi" w:cstheme="minorHAnsi"/>
+        </w:rPr>
+      </w:pPr>
     </w:p>
     <w:p>
       <w:pPr>
@@ -8472,7 +7919,7 @@
           <w:rFonts w:asciiTheme="minorHAnsi" w:hAnsiTheme="minorHAnsi" w:cstheme="minorHAnsi"/>
         </w:rPr>
       </w:pPr>
-      <w:hyperlink r:id="rId23" w:history="1">
+      <w:hyperlink r:id="rId19" w:history="1">
         <w:r>
           <w:rPr>
             <w:rStyle w:val="Hyperlink"/>
@@ -8497,6 +7944,31 @@
           <w:rFonts w:asciiTheme="minorHAnsi" w:hAnsiTheme="minorHAnsi" w:cstheme="minorHAnsi"/>
         </w:rPr>
       </w:pPr>
+      <w:hyperlink r:id="rId20" w:history="1">
+        <w:r>
+          <w:rPr>
+            <w:rStyle w:val="Hyperlink"/>
+            <w:rFonts w:asciiTheme="minorHAnsi" w:hAnsiTheme="minorHAnsi" w:cstheme="minorHAnsi"/>
+          </w:rPr>
+          <w:t>https://docs.oracle.com/javaee/7/tutorial/cdi-basic008.htm</w:t>
+        </w:r>
+      </w:hyperlink>
+    </w:p>
+    <w:p>
+      <w:pPr>
+        <w:jc w:val="both"/>
+        <w:rPr>
+          <w:rFonts w:asciiTheme="minorHAnsi" w:hAnsiTheme="minorHAnsi" w:cstheme="minorHAnsi"/>
+        </w:rPr>
+      </w:pPr>
+    </w:p>
+    <w:p>
+      <w:pPr>
+        <w:jc w:val="both"/>
+        <w:rPr>
+          <w:rFonts w:asciiTheme="minorHAnsi" w:hAnsiTheme="minorHAnsi" w:cstheme="minorHAnsi"/>
+        </w:rPr>
+      </w:pPr>
       <w:r>
         <w:rPr>
           <w:rFonts w:asciiTheme="minorHAnsi" w:hAnsiTheme="minorHAnsi" w:cstheme="minorHAnsi"/>
@@ -8519,7 +7991,7 @@
           <w:rFonts w:asciiTheme="minorHAnsi" w:hAnsiTheme="minorHAnsi" w:cstheme="minorHAnsi"/>
         </w:rPr>
       </w:pPr>
-      <w:hyperlink r:id="rId24" w:history="1">
+      <w:hyperlink r:id="rId21" w:history="1">
         <w:r>
           <w:rPr>
             <w:rStyle w:val="Hyperlink"/>
@@ -8536,7 +8008,7 @@
           <w:rFonts w:asciiTheme="minorHAnsi" w:hAnsiTheme="minorHAnsi" w:cstheme="minorHAnsi"/>
         </w:rPr>
       </w:pPr>
-      <w:hyperlink r:id="rId25" w:history="1">
+      <w:hyperlink r:id="rId22" w:history="1">
         <w:r>
           <w:rPr>
             <w:rStyle w:val="Hyperlink"/>
@@ -8553,7 +8025,7 @@
           <w:rFonts w:asciiTheme="minorHAnsi" w:hAnsiTheme="minorHAnsi" w:cstheme="minorHAnsi"/>
         </w:rPr>
       </w:pPr>
-      <w:hyperlink r:id="rId26" w:history="1">
+      <w:hyperlink r:id="rId23" w:history="1">
         <w:r>
           <w:rPr>
             <w:rStyle w:val="Hyperlink"/>
@@ -9144,7 +8616,6 @@
                 <w:szCs w:val="20"/>
                 <w:lang w:eastAsia="pt-BR"/>
               </w:rPr>
-              <w:lastRenderedPageBreak/>
               <w:t>    publicvoidbefore() {</w:t>
             </w:r>
           </w:p>
@@ -9402,7 +8873,6 @@
           <w:color w:val="1C1C1C"/>
           <w:lang w:eastAsia="pt-BR"/>
         </w:rPr>
-        <w:lastRenderedPageBreak/>
         <w:t>Um interceptor sem o método anotado com </w:t>
       </w:r>
       <w:r>
@@ -9535,6 +9005,7 @@
                 <w:szCs w:val="20"/>
                 <w:lang w:eastAsia="pt-BR"/>
               </w:rPr>
+              <w:lastRenderedPageBreak/>
               <w:t>publicclassAuditInterceptor { ... }</w:t>
             </w:r>
           </w:p>
@@ -9608,7 +9079,7 @@
       </w:pPr>
     </w:p>
     <w:sectPr>
-      <w:footerReference w:type="default" r:id="rId27"/>
+      <w:footerReference w:type="default" r:id="rId24"/>
       <w:pgSz w:w="11906" w:h="16838"/>
       <w:pgMar w:top="720" w:right="720" w:bottom="720" w:left="720" w:header="708" w:footer="708" w:gutter="0"/>
       <w:cols w:space="708"/>

</xml_diff>